<commit_message>
upto 30th may documents
</commit_message>
<xml_diff>
--- a/ITDEFINED COURSE MATERIAL AWS DEVOPS.docx
+++ b/ITDEFINED COURSE MATERIAL AWS DEVOPS.docx
@@ -309,21 +309,7 @@
         <w:rPr>
           <w:color w:val="000000"/>
         </w:rPr>
-        <w:t>Know your current path/</w:t>
-      </w:r>
-      <w:proofErr w:type="gramStart"/>
-      <w:r>
-        <w:rPr>
-          <w:color w:val="000000"/>
-        </w:rPr>
-        <w:t>location</w:t>
-      </w:r>
-      <w:proofErr w:type="gramEnd"/>
-      <w:r>
-        <w:rPr>
-          <w:color w:val="000000"/>
-        </w:rPr>
-        <w:t> </w:t>
+        <w:t>Know your current path/location </w:t>
       </w:r>
     </w:p>
     <w:p>
@@ -488,16 +474,8 @@
           <w:color w:val="000000"/>
         </w:rPr>
         <w:br/>
-        <w:t xml:space="preserve">                        cd </w:t>
-      </w:r>
-      <w:proofErr w:type="gramStart"/>
-      <w:r>
-        <w:rPr>
-          <w:color w:val="000000"/>
-        </w:rPr>
-        <w:t>test</w:t>
-      </w:r>
-      <w:proofErr w:type="gramEnd"/>
+        <w:t>                        cd test</w:t>
+      </w:r>
     </w:p>
     <w:p>
       <w:pPr>
@@ -670,21 +648,7 @@
         <w:rPr>
           <w:color w:val="000000"/>
         </w:rPr>
-        <w:t xml:space="preserve">&gt; &lt;directory_name1&gt; &lt;directory_name2&gt; </w:t>
-      </w:r>
-      <w:proofErr w:type="gramStart"/>
-      <w:r>
-        <w:rPr>
-          <w:color w:val="000000"/>
-        </w:rPr>
-        <w:t>.....</w:t>
-      </w:r>
-      <w:proofErr w:type="gramEnd"/>
-      <w:r>
-        <w:rPr>
-          <w:color w:val="000000"/>
-        </w:rPr>
-        <w:t xml:space="preserve"> &lt;</w:t>
+        <w:t>&gt; &lt;directory_name1&gt; &lt;directory_name2&gt; ..... &lt;</w:t>
       </w:r>
       <w:proofErr w:type="spellStart"/>
       <w:r>
@@ -855,13 +819,8 @@
       </w:r>
     </w:p>
     <w:p>
-      <w:proofErr w:type="gramStart"/>
-      <w:r>
-        <w:t>Syntax :</w:t>
-      </w:r>
-      <w:proofErr w:type="gramEnd"/>
-      <w:r>
-        <w:t xml:space="preserve"> </w:t>
+      <w:r>
+        <w:t xml:space="preserve">Syntax : </w:t>
       </w:r>
       <w:r>
         <w:t>which &lt;command&gt;</w:t>
@@ -902,19 +861,11 @@
           <w:color w:val="000000"/>
         </w:rPr>
       </w:pPr>
-      <w:proofErr w:type="gramStart"/>
-      <w:r>
-        <w:rPr>
-          <w:color w:val="000000"/>
-        </w:rPr>
-        <w:t>we</w:t>
-      </w:r>
-      <w:proofErr w:type="gramEnd"/>
-      <w:r>
-        <w:rPr>
-          <w:color w:val="000000"/>
-        </w:rPr>
-        <w:t xml:space="preserve"> can't add any content. This is used to run vi-related commands.</w:t>
+      <w:r>
+        <w:rPr>
+          <w:color w:val="000000"/>
+        </w:rPr>
+        <w:t>we can't add any content. This is used to run vi-related commands.</w:t>
       </w:r>
     </w:p>
     <w:p>
@@ -942,21 +893,7 @@
         <w:rPr>
           <w:color w:val="000000"/>
         </w:rPr>
-        <w:t xml:space="preserve">    Only Save the changes to the file </w:t>
-      </w:r>
-      <w:proofErr w:type="gramStart"/>
-      <w:r>
-        <w:rPr>
-          <w:color w:val="000000"/>
-        </w:rPr>
-        <w:t>-  '</w:t>
-      </w:r>
-      <w:proofErr w:type="gramEnd"/>
-      <w:r>
-        <w:rPr>
-          <w:color w:val="000000"/>
-        </w:rPr>
-        <w:t>:w'</w:t>
+        <w:t>    Only Save the changes to the file -  ':w'</w:t>
       </w:r>
     </w:p>
     <w:p>
@@ -970,21 +907,7 @@
         <w:rPr>
           <w:color w:val="000000"/>
         </w:rPr>
-        <w:t xml:space="preserve">    To quit from vi - </w:t>
-      </w:r>
-      <w:proofErr w:type="gramStart"/>
-      <w:r>
-        <w:rPr>
-          <w:color w:val="000000"/>
-        </w:rPr>
-        <w:t>':q</w:t>
-      </w:r>
-      <w:proofErr w:type="gramEnd"/>
-      <w:r>
-        <w:rPr>
-          <w:color w:val="000000"/>
-        </w:rPr>
-        <w:t>!'</w:t>
+        <w:t>    To quit from vi - ':q!'</w:t>
       </w:r>
     </w:p>
     <w:p>
@@ -998,14 +921,7 @@
         <w:rPr>
           <w:color w:val="000000"/>
         </w:rPr>
-        <w:t xml:space="preserve">    Save and quit from vi - </w:t>
-      </w:r>
-      <w:proofErr w:type="gramStart"/>
-      <w:r>
-        <w:rPr>
-          <w:color w:val="000000"/>
-        </w:rPr>
-        <w:t>':</w:t>
+        <w:t>    Save and quit from vi - ':</w:t>
       </w:r>
       <w:proofErr w:type="spellStart"/>
       <w:r>
@@ -1015,7 +931,6 @@
         <w:t>wq</w:t>
       </w:r>
       <w:proofErr w:type="spellEnd"/>
-      <w:proofErr w:type="gramEnd"/>
       <w:r>
         <w:rPr>
           <w:color w:val="000000"/>
@@ -1048,21 +963,7 @@
         <w:rPr>
           <w:color w:val="000000"/>
         </w:rPr>
-        <w:t xml:space="preserve">    Save to another file - </w:t>
-      </w:r>
-      <w:proofErr w:type="gramStart"/>
-      <w:r>
-        <w:rPr>
-          <w:color w:val="000000"/>
-        </w:rPr>
-        <w:t>':w</w:t>
-      </w:r>
-      <w:proofErr w:type="gramEnd"/>
-      <w:r>
-        <w:rPr>
-          <w:color w:val="000000"/>
-        </w:rPr>
-        <w:t xml:space="preserve"> &lt;</w:t>
+        <w:t>    Save to another file - ':w &lt;</w:t>
       </w:r>
       <w:proofErr w:type="spellStart"/>
       <w:r>
@@ -1118,21 +1019,7 @@
         <w:rPr>
           <w:color w:val="000000"/>
         </w:rPr>
-        <w:t xml:space="preserve">    To display line numbers - </w:t>
-      </w:r>
-      <w:proofErr w:type="gramStart"/>
-      <w:r>
-        <w:rPr>
-          <w:color w:val="000000"/>
-        </w:rPr>
-        <w:t>':set</w:t>
-      </w:r>
-      <w:proofErr w:type="gramEnd"/>
-      <w:r>
-        <w:rPr>
-          <w:color w:val="000000"/>
-        </w:rPr>
-        <w:t xml:space="preserve"> nu'</w:t>
+        <w:t>    To display line numbers - ':set nu'</w:t>
       </w:r>
     </w:p>
     <w:p>
@@ -1202,21 +1089,7 @@
         <w:rPr>
           <w:color w:val="000000"/>
         </w:rPr>
-        <w:t xml:space="preserve">    dd - cut the entire line where the cursor </w:t>
-      </w:r>
-      <w:proofErr w:type="gramStart"/>
-      <w:r>
-        <w:rPr>
-          <w:color w:val="000000"/>
-        </w:rPr>
-        <w:t>is</w:t>
-      </w:r>
-      <w:proofErr w:type="gramEnd"/>
-      <w:r>
-        <w:rPr>
-          <w:color w:val="000000"/>
-        </w:rPr>
-        <w:t> </w:t>
+        <w:t>    dd - cut the entire line where the cursor is </w:t>
       </w:r>
     </w:p>
     <w:p>
@@ -1244,21 +1117,7 @@
         <w:rPr>
           <w:color w:val="000000"/>
         </w:rPr>
-        <w:t xml:space="preserve"> - copy the entire line where the cursor </w:t>
-      </w:r>
-      <w:proofErr w:type="gramStart"/>
-      <w:r>
-        <w:rPr>
-          <w:color w:val="000000"/>
-        </w:rPr>
-        <w:t>is</w:t>
-      </w:r>
-      <w:proofErr w:type="gramEnd"/>
-      <w:r>
-        <w:rPr>
-          <w:color w:val="000000"/>
-        </w:rPr>
-        <w:t> </w:t>
+        <w:t xml:space="preserve"> - copy the entire line where the cursor is </w:t>
       </w:r>
     </w:p>
     <w:p>
@@ -1388,42 +1247,14 @@
           <w:color w:val="000000"/>
         </w:rPr>
         <w:br/>
-        <w:t xml:space="preserve">  </w:t>
-      </w:r>
-      <w:proofErr w:type="gramStart"/>
-      <w:r>
-        <w:rPr>
-          <w:color w:val="000000"/>
-        </w:rPr>
-        <w:t> ..</w:t>
-      </w:r>
-      <w:proofErr w:type="gramEnd"/>
-      <w:r>
-        <w:rPr>
-          <w:color w:val="000000"/>
-        </w:rPr>
-        <w:t xml:space="preserve"> -&gt; one step back / Previous one directory </w:t>
+        <w:t>   .. -&gt; one step back / Previous one directory </w:t>
       </w:r>
       <w:r>
         <w:rPr>
           <w:color w:val="000000"/>
         </w:rPr>
         <w:br/>
-        <w:t xml:space="preserve">  </w:t>
-      </w:r>
-      <w:proofErr w:type="gramStart"/>
-      <w:r>
-        <w:rPr>
-          <w:color w:val="000000"/>
-        </w:rPr>
-        <w:t> ..</w:t>
-      </w:r>
-      <w:proofErr w:type="gramEnd"/>
-      <w:r>
-        <w:rPr>
-          <w:color w:val="000000"/>
-        </w:rPr>
-        <w:t>/.. -&gt; Previous two directory</w:t>
+        <w:t>   ../.. -&gt; Previous two directory</w:t>
       </w:r>
     </w:p>
     <w:p>
@@ -2065,14 +1896,9 @@
       </w:r>
       <w:proofErr w:type="spellStart"/>
       <w:r>
-        <w:t>package_</w:t>
-      </w:r>
-      <w:proofErr w:type="gramStart"/>
-      <w:r>
-        <w:t>name</w:t>
+        <w:t>package_name</w:t>
       </w:r>
       <w:proofErr w:type="spellEnd"/>
-      <w:proofErr w:type="gramEnd"/>
     </w:p>
     <w:p>
       <w:pPr>
@@ -2530,16 +2356,8 @@
         <w:rPr>
           <w:color w:val="000000"/>
         </w:rPr>
-        <w:t xml:space="preserve">        rm -r </w:t>
-      </w:r>
-      <w:proofErr w:type="gramStart"/>
-      <w:r>
-        <w:rPr>
-          <w:color w:val="000000"/>
-        </w:rPr>
-        <w:t>directory</w:t>
-      </w:r>
-      <w:proofErr w:type="gramEnd"/>
+        <w:t>        rm -r directory</w:t>
+      </w:r>
     </w:p>
     <w:p>
       <w:pPr>
@@ -2987,25 +2805,7 @@
           <w:color w:val="000000"/>
           <w:lang w:val="en-IN" w:eastAsia="en-IN"/>
         </w:rPr>
-        <w:t xml:space="preserve">1) Using “-h” option with the “du” command provides results in “Human Readable </w:t>
-      </w:r>
-      <w:proofErr w:type="gramStart"/>
-      <w:r>
-        <w:rPr>
-          <w:rFonts w:eastAsia="Times New Roman" w:cstheme="minorHAnsi"/>
-          <w:color w:val="000000"/>
-          <w:lang w:val="en-IN" w:eastAsia="en-IN"/>
-        </w:rPr>
-        <w:t>Format“</w:t>
-      </w:r>
-      <w:proofErr w:type="gramEnd"/>
-      <w:r>
-        <w:rPr>
-          <w:rFonts w:eastAsia="Times New Roman" w:cstheme="minorHAnsi"/>
-          <w:color w:val="000000"/>
-          <w:lang w:val="en-IN" w:eastAsia="en-IN"/>
-        </w:rPr>
-        <w:t>. This means you can see sizes in Bytes, Kilobytes, Megabytes, Gigabytes etc.</w:t>
+        <w:t>1) Using “-h” option with the “du” command provides results in “Human Readable Format“. This means you can see sizes in Bytes, Kilobytes, Megabytes, Gigabytes etc.</w:t>
       </w:r>
     </w:p>
     <w:p>
@@ -3386,18 +3186,8 @@
           <w:color w:val="000000"/>
           <w:lang w:val="en-IN" w:eastAsia="en-IN"/>
         </w:rPr>
-        <w:t>command_1 &amp;&amp; command_</w:t>
-      </w:r>
-      <w:proofErr w:type="gramStart"/>
-      <w:r>
-        <w:rPr>
-          <w:rFonts w:eastAsia="Times New Roman" w:cstheme="minorHAnsi"/>
-          <w:color w:val="000000"/>
-          <w:lang w:val="en-IN" w:eastAsia="en-IN"/>
-        </w:rPr>
-        <w:t>2</w:t>
-      </w:r>
-      <w:proofErr w:type="gramEnd"/>
+        <w:t>command_1 &amp;&amp; command_2</w:t>
+      </w:r>
     </w:p>
     <w:p>
       <w:pPr>
@@ -3493,18 +3283,8 @@
           <w:color w:val="000000"/>
           <w:lang w:val="en-IN" w:eastAsia="en-IN"/>
         </w:rPr>
-        <w:t>command_1 || command_</w:t>
-      </w:r>
-      <w:proofErr w:type="gramStart"/>
-      <w:r>
-        <w:rPr>
-          <w:rFonts w:eastAsia="Times New Roman" w:cstheme="minorHAnsi"/>
-          <w:color w:val="000000"/>
-          <w:lang w:val="en-IN" w:eastAsia="en-IN"/>
-        </w:rPr>
-        <w:t>2</w:t>
-      </w:r>
-      <w:proofErr w:type="gramEnd"/>
+        <w:t>command_1 || command_2</w:t>
+      </w:r>
     </w:p>
     <w:p>
       <w:pPr>
@@ -3603,18 +3383,8 @@
           <w:color w:val="000000"/>
           <w:lang w:val="en-IN" w:eastAsia="en-IN"/>
         </w:rPr>
-        <w:t xml:space="preserve"> as input to another </w:t>
-      </w:r>
-      <w:proofErr w:type="gramStart"/>
-      <w:r>
-        <w:rPr>
-          <w:rFonts w:eastAsia="Times New Roman" w:cstheme="minorHAnsi"/>
-          <w:color w:val="000000"/>
-          <w:lang w:val="en-IN" w:eastAsia="en-IN"/>
-        </w:rPr>
-        <w:t>command</w:t>
-      </w:r>
-      <w:proofErr w:type="gramEnd"/>
+        <w:t xml:space="preserve"> as input to another command</w:t>
+      </w:r>
     </w:p>
     <w:p>
       <w:pPr>
@@ -3677,18 +3447,8 @@
           <w:color w:val="000000"/>
           <w:lang w:val="en-IN" w:eastAsia="en-IN"/>
         </w:rPr>
-        <w:t xml:space="preserve">The pipe is used to combine two or more commands, and in this, the output of one command acts as input to another </w:t>
-      </w:r>
-      <w:proofErr w:type="gramStart"/>
-      <w:r>
-        <w:rPr>
-          <w:rFonts w:eastAsia="Times New Roman" w:cstheme="minorHAnsi"/>
-          <w:color w:val="000000"/>
-          <w:lang w:val="en-IN" w:eastAsia="en-IN"/>
-        </w:rPr>
-        <w:t>command</w:t>
-      </w:r>
-      <w:proofErr w:type="gramEnd"/>
+        <w:t>The pipe is used to combine two or more commands, and in this, the output of one command acts as input to another command</w:t>
+      </w:r>
     </w:p>
     <w:p>
       <w:pPr>
@@ -3867,25 +3627,7 @@
           <w:color w:val="000000"/>
           <w:lang w:val="en-IN" w:eastAsia="en-IN"/>
         </w:rPr>
-        <w:t xml:space="preserve">Whatever the content it will </w:t>
-      </w:r>
-      <w:proofErr w:type="gramStart"/>
-      <w:r>
-        <w:rPr>
-          <w:rFonts w:eastAsia="Times New Roman" w:cstheme="minorHAnsi"/>
-          <w:color w:val="000000"/>
-          <w:lang w:val="en-IN" w:eastAsia="en-IN"/>
-        </w:rPr>
-        <w:t>written</w:t>
-      </w:r>
-      <w:proofErr w:type="gramEnd"/>
-      <w:r>
-        <w:rPr>
-          <w:rFonts w:eastAsia="Times New Roman" w:cstheme="minorHAnsi"/>
-          <w:color w:val="000000"/>
-          <w:lang w:val="en-IN" w:eastAsia="en-IN"/>
-        </w:rPr>
-        <w:t xml:space="preserve"> to a file and nothing will be printed in the console. </w:t>
+        <w:t>Whatever the content it will written to a file and nothing will be printed in the console. </w:t>
       </w:r>
     </w:p>
     <w:p>
@@ -4125,22 +3867,42 @@
           <w:color w:val="000000"/>
           <w:lang w:val="en-IN" w:eastAsia="en-IN"/>
         </w:rPr>
-        <w:t>To write to a file and also to print the written content in the console/</w:t>
-      </w:r>
-      <w:proofErr w:type="gramStart"/>
-      <w:r>
-        <w:rPr>
-          <w:rFonts w:eastAsia="Times New Roman" w:cstheme="minorHAnsi"/>
-          <w:color w:val="000000"/>
-          <w:lang w:val="en-IN" w:eastAsia="en-IN"/>
-        </w:rPr>
-        <w:t>terminal</w:t>
-      </w:r>
-      <w:proofErr w:type="gramEnd"/>
-      <w:r>
-        <w:rPr>
-          <w:rFonts w:eastAsia="Times New Roman" w:cstheme="minorHAnsi"/>
-          <w:color w:val="000000"/>
+        <w:t>To write to a file and also to print the written content in the console/terminal </w:t>
+      </w:r>
+    </w:p>
+    <w:p>
+      <w:pPr>
+        <w:shd w:val="clear" w:color="auto" w:fill="FFFFFF"/>
+        <w:spacing w:after="0" w:line="240" w:lineRule="auto"/>
+        <w:rPr>
+          <w:rFonts w:eastAsia="Times New Roman" w:cstheme="minorHAnsi"/>
+          <w:color w:val="6B7385"/>
+          <w:lang w:val="en-IN" w:eastAsia="en-IN"/>
+        </w:rPr>
+      </w:pPr>
+      <w:r>
+        <w:rPr>
+          <w:rFonts w:eastAsia="Times New Roman" w:cstheme="minorHAnsi"/>
+          <w:color w:val="000000"/>
+          <w:lang w:val="en-IN" w:eastAsia="en-IN"/>
+        </w:rPr>
+        <w:t>     echo "This is Redirection of text to file" | tee file.txt</w:t>
+      </w:r>
+    </w:p>
+    <w:p>
+      <w:pPr>
+        <w:shd w:val="clear" w:color="auto" w:fill="FFFFFF"/>
+        <w:spacing w:after="0" w:line="240" w:lineRule="auto"/>
+        <w:rPr>
+          <w:rFonts w:eastAsia="Times New Roman" w:cstheme="minorHAnsi"/>
+          <w:color w:val="6B7385"/>
+          <w:lang w:val="en-IN" w:eastAsia="en-IN"/>
+        </w:rPr>
+      </w:pPr>
+      <w:r>
+        <w:rPr>
+          <w:rFonts w:eastAsia="Times New Roman" w:cstheme="minorHAnsi"/>
+          <w:color w:val="6B7385"/>
           <w:lang w:val="en-IN" w:eastAsia="en-IN"/>
         </w:rPr>
         <w:t> </w:t>
@@ -4162,103 +3924,27 @@
           <w:color w:val="000000"/>
           <w:lang w:val="en-IN" w:eastAsia="en-IN"/>
         </w:rPr>
-        <w:t xml:space="preserve">     echo "This is Redirection of text to file" | tee </w:t>
-      </w:r>
-      <w:proofErr w:type="gramStart"/>
-      <w:r>
-        <w:rPr>
-          <w:rFonts w:eastAsia="Times New Roman" w:cstheme="minorHAnsi"/>
-          <w:color w:val="000000"/>
-          <w:lang w:val="en-IN" w:eastAsia="en-IN"/>
-        </w:rPr>
-        <w:t>file.txt</w:t>
-      </w:r>
-      <w:proofErr w:type="gramEnd"/>
-    </w:p>
-    <w:p>
-      <w:pPr>
-        <w:shd w:val="clear" w:color="auto" w:fill="FFFFFF"/>
-        <w:spacing w:after="0" w:line="240" w:lineRule="auto"/>
-        <w:rPr>
-          <w:rFonts w:eastAsia="Times New Roman" w:cstheme="minorHAnsi"/>
-          <w:color w:val="6B7385"/>
-          <w:lang w:val="en-IN" w:eastAsia="en-IN"/>
-        </w:rPr>
-      </w:pPr>
-      <w:r>
-        <w:rPr>
-          <w:rFonts w:eastAsia="Times New Roman" w:cstheme="minorHAnsi"/>
-          <w:color w:val="6B7385"/>
-          <w:lang w:val="en-IN" w:eastAsia="en-IN"/>
-        </w:rPr>
-        <w:t> </w:t>
-      </w:r>
-    </w:p>
-    <w:p>
-      <w:pPr>
-        <w:shd w:val="clear" w:color="auto" w:fill="FFFFFF"/>
-        <w:spacing w:after="0" w:line="240" w:lineRule="auto"/>
-        <w:rPr>
-          <w:rFonts w:eastAsia="Times New Roman" w:cstheme="minorHAnsi"/>
-          <w:color w:val="6B7385"/>
-          <w:lang w:val="en-IN" w:eastAsia="en-IN"/>
-        </w:rPr>
-      </w:pPr>
-      <w:r>
-        <w:rPr>
-          <w:rFonts w:eastAsia="Times New Roman" w:cstheme="minorHAnsi"/>
-          <w:color w:val="000000"/>
-          <w:lang w:val="en-IN" w:eastAsia="en-IN"/>
-        </w:rPr>
-        <w:t>To append to a file and also to print the written content in the console/</w:t>
-      </w:r>
-      <w:proofErr w:type="gramStart"/>
-      <w:r>
-        <w:rPr>
-          <w:rFonts w:eastAsia="Times New Roman" w:cstheme="minorHAnsi"/>
-          <w:color w:val="000000"/>
-          <w:lang w:val="en-IN" w:eastAsia="en-IN"/>
-        </w:rPr>
-        <w:t>terminal</w:t>
-      </w:r>
-      <w:proofErr w:type="gramEnd"/>
-      <w:r>
-        <w:rPr>
-          <w:rFonts w:eastAsia="Times New Roman" w:cstheme="minorHAnsi"/>
-          <w:color w:val="000000"/>
-          <w:lang w:val="en-IN" w:eastAsia="en-IN"/>
-        </w:rPr>
-        <w:t> </w:t>
-      </w:r>
-    </w:p>
-    <w:p>
-      <w:pPr>
-        <w:shd w:val="clear" w:color="auto" w:fill="FFFFFF"/>
-        <w:spacing w:after="0" w:line="240" w:lineRule="auto"/>
-        <w:rPr>
-          <w:rFonts w:eastAsia="Times New Roman" w:cstheme="minorHAnsi"/>
-          <w:color w:val="6B7385"/>
-          <w:lang w:val="en-IN" w:eastAsia="en-IN"/>
-        </w:rPr>
-      </w:pPr>
-      <w:r>
-        <w:rPr>
-          <w:rFonts w:eastAsia="Times New Roman" w:cstheme="minorHAnsi"/>
-          <w:color w:val="000000"/>
-          <w:lang w:val="en-IN" w:eastAsia="en-IN"/>
-        </w:rPr>
-        <w:t xml:space="preserve">     echo "This is Redirection of text to file" | tee -a </w:t>
-      </w:r>
-      <w:proofErr w:type="gramStart"/>
-      <w:r>
-        <w:rPr>
-          <w:rFonts w:eastAsia="Times New Roman" w:cstheme="minorHAnsi"/>
-          <w:color w:val="000000"/>
-          <w:lang w:val="en-IN" w:eastAsia="en-IN"/>
-        </w:rPr>
-        <w:t>file.txt</w:t>
-      </w:r>
-      <w:proofErr w:type="gramEnd"/>
+        <w:t>To append to a file and also to print the written content in the console/terminal </w:t>
+      </w:r>
+    </w:p>
+    <w:p>
+      <w:pPr>
+        <w:shd w:val="clear" w:color="auto" w:fill="FFFFFF"/>
+        <w:spacing w:after="0" w:line="240" w:lineRule="auto"/>
+        <w:rPr>
+          <w:rFonts w:eastAsia="Times New Roman" w:cstheme="minorHAnsi"/>
+          <w:color w:val="6B7385"/>
+          <w:lang w:val="en-IN" w:eastAsia="en-IN"/>
+        </w:rPr>
+      </w:pPr>
+      <w:r>
+        <w:rPr>
+          <w:rFonts w:eastAsia="Times New Roman" w:cstheme="minorHAnsi"/>
+          <w:color w:val="000000"/>
+          <w:lang w:val="en-IN" w:eastAsia="en-IN"/>
+        </w:rPr>
+        <w:t>     echo "This is Redirection of text to file" | tee -a file.txt</w:t>
+      </w:r>
     </w:p>
     <w:p>
       <w:pPr>
@@ -4295,18 +3981,8 @@
           <w:color w:val="000000"/>
           <w:lang w:val="en-IN" w:eastAsia="en-IN"/>
         </w:rPr>
-        <w:t xml:space="preserve">     echo "This is Redirection of text to file" | tee --append </w:t>
-      </w:r>
-      <w:proofErr w:type="gramStart"/>
-      <w:r>
-        <w:rPr>
-          <w:rFonts w:eastAsia="Times New Roman" w:cstheme="minorHAnsi"/>
-          <w:color w:val="000000"/>
-          <w:lang w:val="en-IN" w:eastAsia="en-IN"/>
-        </w:rPr>
-        <w:t>file.txt</w:t>
-      </w:r>
-      <w:proofErr w:type="gramEnd"/>
+        <w:t>     echo "This is Redirection of text to file" | tee --append file.txt</w:t>
+      </w:r>
     </w:p>
     <w:p>
       <w:pPr>
@@ -4481,7 +4157,6 @@
           <w:lang w:val="en-IN" w:eastAsia="en-IN"/>
         </w:rPr>
       </w:pPr>
-      <w:proofErr w:type="gramStart"/>
       <w:r>
         <w:rPr>
           <w:rFonts w:eastAsia="Times New Roman" w:cstheme="minorHAnsi"/>
@@ -4492,7 +4167,6 @@
         </w:rPr>
         <w:t>who</w:t>
       </w:r>
-      <w:proofErr w:type="gramEnd"/>
     </w:p>
     <w:p>
       <w:pPr>
@@ -5061,25 +4735,7 @@
           <w:color w:val="000000"/>
           <w:lang w:val="en-IN" w:eastAsia="en-IN"/>
         </w:rPr>
-        <w:t>       </w:t>
-      </w:r>
-      <w:proofErr w:type="gramStart"/>
-      <w:r>
-        <w:rPr>
-          <w:rFonts w:eastAsia="Times New Roman" w:cstheme="minorHAnsi"/>
-          <w:color w:val="000000"/>
-          <w:lang w:val="en-IN" w:eastAsia="en-IN"/>
-        </w:rPr>
-        <w:t>find .</w:t>
-      </w:r>
-      <w:proofErr w:type="gramEnd"/>
-      <w:r>
-        <w:rPr>
-          <w:rFonts w:eastAsia="Times New Roman" w:cstheme="minorHAnsi"/>
-          <w:color w:val="000000"/>
-          <w:lang w:val="en-IN" w:eastAsia="en-IN"/>
-        </w:rPr>
-        <w:t xml:space="preserve"> -name file.txt</w:t>
+        <w:t>       find . -name file.txt</w:t>
       </w:r>
     </w:p>
     <w:p>
@@ -5153,25 +4809,7 @@
           <w:color w:val="000000"/>
           <w:lang w:val="en-IN" w:eastAsia="en-IN"/>
         </w:rPr>
-        <w:t>       </w:t>
-      </w:r>
-      <w:proofErr w:type="gramStart"/>
-      <w:r>
-        <w:rPr>
-          <w:rFonts w:eastAsia="Times New Roman" w:cstheme="minorHAnsi"/>
-          <w:color w:val="000000"/>
-          <w:lang w:val="en-IN" w:eastAsia="en-IN"/>
-        </w:rPr>
-        <w:t>find .</w:t>
-      </w:r>
-      <w:proofErr w:type="gramEnd"/>
-      <w:r>
-        <w:rPr>
-          <w:rFonts w:eastAsia="Times New Roman" w:cstheme="minorHAnsi"/>
-          <w:color w:val="000000"/>
-          <w:lang w:val="en-IN" w:eastAsia="en-IN"/>
-        </w:rPr>
-        <w:t xml:space="preserve"> -</w:t>
+        <w:t>       find . -</w:t>
       </w:r>
       <w:proofErr w:type="spellStart"/>
       <w:r>
@@ -5245,36 +4883,56 @@
           <w:color w:val="000000"/>
           <w:lang w:val="en-IN" w:eastAsia="en-IN"/>
         </w:rPr>
-        <w:t>       </w:t>
-      </w:r>
-      <w:proofErr w:type="gramStart"/>
-      <w:r>
-        <w:rPr>
-          <w:rFonts w:eastAsia="Times New Roman" w:cstheme="minorHAnsi"/>
-          <w:color w:val="000000"/>
-          <w:lang w:val="en-IN" w:eastAsia="en-IN"/>
-        </w:rPr>
-        <w:t>find .</w:t>
-      </w:r>
-      <w:proofErr w:type="gramEnd"/>
-      <w:r>
-        <w:rPr>
-          <w:rFonts w:eastAsia="Times New Roman" w:cstheme="minorHAnsi"/>
-          <w:color w:val="000000"/>
-          <w:lang w:val="en-IN" w:eastAsia="en-IN"/>
-        </w:rPr>
-        <w:t xml:space="preserve"> /home /</w:t>
-      </w:r>
-      <w:proofErr w:type="gramStart"/>
-      <w:r>
-        <w:rPr>
-          <w:rFonts w:eastAsia="Times New Roman" w:cstheme="minorHAnsi"/>
-          <w:color w:val="000000"/>
-          <w:lang w:val="en-IN" w:eastAsia="en-IN"/>
-        </w:rPr>
-        <w:t>user -name</w:t>
-      </w:r>
-      <w:proofErr w:type="gramEnd"/>
+        <w:t>       find . /home /user -name file.txt</w:t>
+      </w:r>
+    </w:p>
+    <w:p>
+      <w:pPr>
+        <w:shd w:val="clear" w:color="auto" w:fill="FFFFFF"/>
+        <w:spacing w:after="0" w:line="240" w:lineRule="auto"/>
+        <w:rPr>
+          <w:rFonts w:eastAsia="Times New Roman" w:cstheme="minorHAnsi"/>
+          <w:color w:val="6B7385"/>
+          <w:lang w:val="en-IN" w:eastAsia="en-IN"/>
+        </w:rPr>
+      </w:pPr>
+      <w:r>
+        <w:rPr>
+          <w:rFonts w:eastAsia="Times New Roman" w:cstheme="minorHAnsi"/>
+          <w:color w:val="000000"/>
+          <w:lang w:val="en-IN" w:eastAsia="en-IN"/>
+        </w:rPr>
+        <w:t>   4) Search only files containing name -&gt; </w:t>
+      </w:r>
+    </w:p>
+    <w:p>
+      <w:pPr>
+        <w:shd w:val="clear" w:color="auto" w:fill="FFFFFF"/>
+        <w:spacing w:after="0" w:line="240" w:lineRule="auto"/>
+        <w:rPr>
+          <w:rFonts w:eastAsia="Times New Roman" w:cstheme="minorHAnsi"/>
+          <w:color w:val="6B7385"/>
+          <w:lang w:val="en-IN" w:eastAsia="en-IN"/>
+        </w:rPr>
+      </w:pPr>
+      <w:r>
+        <w:rPr>
+          <w:rFonts w:eastAsia="Times New Roman" w:cstheme="minorHAnsi"/>
+          <w:color w:val="000000"/>
+          <w:lang w:val="en-IN" w:eastAsia="en-IN"/>
+        </w:rPr>
+        <w:t>       find . -type f -</w:t>
+      </w:r>
+      <w:proofErr w:type="spellStart"/>
+      <w:r>
+        <w:rPr>
+          <w:rFonts w:eastAsia="Times New Roman" w:cstheme="minorHAnsi"/>
+          <w:color w:val="000000"/>
+          <w:lang w:val="en-IN" w:eastAsia="en-IN"/>
+        </w:rPr>
+        <w:t>iname</w:t>
+      </w:r>
+      <w:proofErr w:type="spellEnd"/>
       <w:r>
         <w:rPr>
           <w:rFonts w:eastAsia="Times New Roman" w:cstheme="minorHAnsi"/>
@@ -5300,44 +4958,27 @@
           <w:color w:val="000000"/>
           <w:lang w:val="en-IN" w:eastAsia="en-IN"/>
         </w:rPr>
-        <w:t>   4) Search only files containing name -&gt; </w:t>
-      </w:r>
-    </w:p>
-    <w:p>
-      <w:pPr>
-        <w:shd w:val="clear" w:color="auto" w:fill="FFFFFF"/>
-        <w:spacing w:after="0" w:line="240" w:lineRule="auto"/>
-        <w:rPr>
-          <w:rFonts w:eastAsia="Times New Roman" w:cstheme="minorHAnsi"/>
-          <w:color w:val="6B7385"/>
-          <w:lang w:val="en-IN" w:eastAsia="en-IN"/>
-        </w:rPr>
-      </w:pPr>
-      <w:r>
-        <w:rPr>
-          <w:rFonts w:eastAsia="Times New Roman" w:cstheme="minorHAnsi"/>
-          <w:color w:val="000000"/>
-          <w:lang w:val="en-IN" w:eastAsia="en-IN"/>
-        </w:rPr>
-        <w:t>       </w:t>
-      </w:r>
-      <w:proofErr w:type="gramStart"/>
-      <w:r>
-        <w:rPr>
-          <w:rFonts w:eastAsia="Times New Roman" w:cstheme="minorHAnsi"/>
-          <w:color w:val="000000"/>
-          <w:lang w:val="en-IN" w:eastAsia="en-IN"/>
-        </w:rPr>
-        <w:t>find .</w:t>
-      </w:r>
-      <w:proofErr w:type="gramEnd"/>
-      <w:r>
-        <w:rPr>
-          <w:rFonts w:eastAsia="Times New Roman" w:cstheme="minorHAnsi"/>
-          <w:color w:val="000000"/>
-          <w:lang w:val="en-IN" w:eastAsia="en-IN"/>
-        </w:rPr>
-        <w:t xml:space="preserve"> -type f -</w:t>
+        <w:t>   5) Search only directories containing name -&gt; </w:t>
+      </w:r>
+    </w:p>
+    <w:p>
+      <w:pPr>
+        <w:shd w:val="clear" w:color="auto" w:fill="FFFFFF"/>
+        <w:spacing w:after="0" w:line="240" w:lineRule="auto"/>
+        <w:rPr>
+          <w:rFonts w:eastAsia="Times New Roman" w:cstheme="minorHAnsi"/>
+          <w:color w:val="6B7385"/>
+          <w:lang w:val="en-IN" w:eastAsia="en-IN"/>
+        </w:rPr>
+      </w:pPr>
+      <w:r>
+        <w:rPr>
+          <w:rFonts w:eastAsia="Times New Roman" w:cstheme="minorHAnsi"/>
+          <w:color w:val="000000"/>
+          <w:lang w:val="en-IN" w:eastAsia="en-IN"/>
+        </w:rPr>
+        <w:lastRenderedPageBreak/>
+        <w:t>       find . -type d -</w:t>
       </w:r>
       <w:proofErr w:type="spellStart"/>
       <w:r>
@@ -5374,81 +5015,6 @@
           <w:color w:val="000000"/>
           <w:lang w:val="en-IN" w:eastAsia="en-IN"/>
         </w:rPr>
-        <w:t>   5) Search only directories containing name -&gt; </w:t>
-      </w:r>
-    </w:p>
-    <w:p>
-      <w:pPr>
-        <w:shd w:val="clear" w:color="auto" w:fill="FFFFFF"/>
-        <w:spacing w:after="0" w:line="240" w:lineRule="auto"/>
-        <w:rPr>
-          <w:rFonts w:eastAsia="Times New Roman" w:cstheme="minorHAnsi"/>
-          <w:color w:val="6B7385"/>
-          <w:lang w:val="en-IN" w:eastAsia="en-IN"/>
-        </w:rPr>
-      </w:pPr>
-      <w:r>
-        <w:rPr>
-          <w:rFonts w:eastAsia="Times New Roman" w:cstheme="minorHAnsi"/>
-          <w:color w:val="000000"/>
-          <w:lang w:val="en-IN" w:eastAsia="en-IN"/>
-        </w:rPr>
-        <w:lastRenderedPageBreak/>
-        <w:t>       </w:t>
-      </w:r>
-      <w:proofErr w:type="gramStart"/>
-      <w:r>
-        <w:rPr>
-          <w:rFonts w:eastAsia="Times New Roman" w:cstheme="minorHAnsi"/>
-          <w:color w:val="000000"/>
-          <w:lang w:val="en-IN" w:eastAsia="en-IN"/>
-        </w:rPr>
-        <w:t>find .</w:t>
-      </w:r>
-      <w:proofErr w:type="gramEnd"/>
-      <w:r>
-        <w:rPr>
-          <w:rFonts w:eastAsia="Times New Roman" w:cstheme="minorHAnsi"/>
-          <w:color w:val="000000"/>
-          <w:lang w:val="en-IN" w:eastAsia="en-IN"/>
-        </w:rPr>
-        <w:t xml:space="preserve"> -type d -</w:t>
-      </w:r>
-      <w:proofErr w:type="spellStart"/>
-      <w:r>
-        <w:rPr>
-          <w:rFonts w:eastAsia="Times New Roman" w:cstheme="minorHAnsi"/>
-          <w:color w:val="000000"/>
-          <w:lang w:val="en-IN" w:eastAsia="en-IN"/>
-        </w:rPr>
-        <w:t>iname</w:t>
-      </w:r>
-      <w:proofErr w:type="spellEnd"/>
-      <w:r>
-        <w:rPr>
-          <w:rFonts w:eastAsia="Times New Roman" w:cstheme="minorHAnsi"/>
-          <w:color w:val="000000"/>
-          <w:lang w:val="en-IN" w:eastAsia="en-IN"/>
-        </w:rPr>
-        <w:t xml:space="preserve"> file.txt</w:t>
-      </w:r>
-    </w:p>
-    <w:p>
-      <w:pPr>
-        <w:shd w:val="clear" w:color="auto" w:fill="FFFFFF"/>
-        <w:spacing w:after="0" w:line="240" w:lineRule="auto"/>
-        <w:rPr>
-          <w:rFonts w:eastAsia="Times New Roman" w:cstheme="minorHAnsi"/>
-          <w:color w:val="6B7385"/>
-          <w:lang w:val="en-IN" w:eastAsia="en-IN"/>
-        </w:rPr>
-      </w:pPr>
-      <w:r>
-        <w:rPr>
-          <w:rFonts w:eastAsia="Times New Roman" w:cstheme="minorHAnsi"/>
-          <w:color w:val="000000"/>
-          <w:lang w:val="en-IN" w:eastAsia="en-IN"/>
-        </w:rPr>
         <w:t>   6) Search for empty files and directories -&gt; </w:t>
       </w:r>
     </w:p>
@@ -5468,99 +5034,45 @@
           <w:color w:val="000000"/>
           <w:lang w:val="en-IN" w:eastAsia="en-IN"/>
         </w:rPr>
-        <w:t>       </w:t>
-      </w:r>
-      <w:proofErr w:type="gramStart"/>
-      <w:r>
-        <w:rPr>
-          <w:rFonts w:eastAsia="Times New Roman" w:cstheme="minorHAnsi"/>
-          <w:color w:val="000000"/>
-          <w:lang w:val="en-IN" w:eastAsia="en-IN"/>
-        </w:rPr>
-        <w:t>find .</w:t>
-      </w:r>
-      <w:proofErr w:type="gramEnd"/>
-      <w:r>
-        <w:rPr>
-          <w:rFonts w:eastAsia="Times New Roman" w:cstheme="minorHAnsi"/>
-          <w:color w:val="000000"/>
-          <w:lang w:val="en-IN" w:eastAsia="en-IN"/>
-        </w:rPr>
-        <w:t xml:space="preserve"> -empty</w:t>
-      </w:r>
-    </w:p>
-    <w:p>
-      <w:pPr>
-        <w:shd w:val="clear" w:color="auto" w:fill="FFFFFF"/>
-        <w:spacing w:after="0" w:line="240" w:lineRule="auto"/>
-        <w:rPr>
-          <w:rFonts w:eastAsia="Times New Roman" w:cstheme="minorHAnsi"/>
-          <w:color w:val="6B7385"/>
-          <w:lang w:val="en-IN" w:eastAsia="en-IN"/>
-        </w:rPr>
-      </w:pPr>
-      <w:r>
-        <w:rPr>
-          <w:rFonts w:eastAsia="Times New Roman" w:cstheme="minorHAnsi"/>
-          <w:color w:val="000000"/>
-          <w:lang w:val="en-IN" w:eastAsia="en-IN"/>
-        </w:rPr>
-        <w:t xml:space="preserve">   7) Search for file with </w:t>
-      </w:r>
-      <w:proofErr w:type="gramStart"/>
-      <w:r>
-        <w:rPr>
-          <w:rFonts w:eastAsia="Times New Roman" w:cstheme="minorHAnsi"/>
-          <w:color w:val="000000"/>
-          <w:lang w:val="en-IN" w:eastAsia="en-IN"/>
-        </w:rPr>
-        <w:t>permissions(</w:t>
-      </w:r>
-      <w:proofErr w:type="gramEnd"/>
-      <w:r>
-        <w:rPr>
-          <w:rFonts w:eastAsia="Times New Roman" w:cstheme="minorHAnsi"/>
-          <w:color w:val="000000"/>
-          <w:lang w:val="en-IN" w:eastAsia="en-IN"/>
-        </w:rPr>
-        <w:t>655) -&gt; </w:t>
-      </w:r>
-    </w:p>
-    <w:p>
-      <w:pPr>
-        <w:shd w:val="clear" w:color="auto" w:fill="FFFFFF"/>
-        <w:spacing w:after="0" w:line="240" w:lineRule="auto"/>
-        <w:rPr>
-          <w:rFonts w:eastAsia="Times New Roman" w:cstheme="minorHAnsi"/>
-          <w:color w:val="6B7385"/>
-          <w:lang w:val="en-IN" w:eastAsia="en-IN"/>
-        </w:rPr>
-      </w:pPr>
-      <w:r>
-        <w:rPr>
-          <w:rFonts w:eastAsia="Times New Roman" w:cstheme="minorHAnsi"/>
-          <w:color w:val="000000"/>
-          <w:lang w:val="en-IN" w:eastAsia="en-IN"/>
-        </w:rPr>
-        <w:t>       </w:t>
-      </w:r>
-      <w:proofErr w:type="gramStart"/>
-      <w:r>
-        <w:rPr>
-          <w:rFonts w:eastAsia="Times New Roman" w:cstheme="minorHAnsi"/>
-          <w:color w:val="000000"/>
-          <w:lang w:val="en-IN" w:eastAsia="en-IN"/>
-        </w:rPr>
-        <w:t>find .</w:t>
-      </w:r>
-      <w:proofErr w:type="gramEnd"/>
-      <w:r>
-        <w:rPr>
-          <w:rFonts w:eastAsia="Times New Roman" w:cstheme="minorHAnsi"/>
-          <w:color w:val="000000"/>
-          <w:lang w:val="en-IN" w:eastAsia="en-IN"/>
-        </w:rPr>
-        <w:t xml:space="preserve"> -perm 655</w:t>
+        <w:t>       find . -empty</w:t>
+      </w:r>
+    </w:p>
+    <w:p>
+      <w:pPr>
+        <w:shd w:val="clear" w:color="auto" w:fill="FFFFFF"/>
+        <w:spacing w:after="0" w:line="240" w:lineRule="auto"/>
+        <w:rPr>
+          <w:rFonts w:eastAsia="Times New Roman" w:cstheme="minorHAnsi"/>
+          <w:color w:val="6B7385"/>
+          <w:lang w:val="en-IN" w:eastAsia="en-IN"/>
+        </w:rPr>
+      </w:pPr>
+      <w:r>
+        <w:rPr>
+          <w:rFonts w:eastAsia="Times New Roman" w:cstheme="minorHAnsi"/>
+          <w:color w:val="000000"/>
+          <w:lang w:val="en-IN" w:eastAsia="en-IN"/>
+        </w:rPr>
+        <w:t>   7) Search for file with permissions(655) -&gt; </w:t>
+      </w:r>
+    </w:p>
+    <w:p>
+      <w:pPr>
+        <w:shd w:val="clear" w:color="auto" w:fill="FFFFFF"/>
+        <w:spacing w:after="0" w:line="240" w:lineRule="auto"/>
+        <w:rPr>
+          <w:rFonts w:eastAsia="Times New Roman" w:cstheme="minorHAnsi"/>
+          <w:color w:val="6B7385"/>
+          <w:lang w:val="en-IN" w:eastAsia="en-IN"/>
+        </w:rPr>
+      </w:pPr>
+      <w:r>
+        <w:rPr>
+          <w:rFonts w:eastAsia="Times New Roman" w:cstheme="minorHAnsi"/>
+          <w:color w:val="000000"/>
+          <w:lang w:val="en-IN" w:eastAsia="en-IN"/>
+        </w:rPr>
+        <w:t>       find . -perm 655</w:t>
       </w:r>
     </w:p>
     <w:p>
@@ -5608,25 +5120,7 @@
           <w:color w:val="000000"/>
           <w:lang w:val="en-IN" w:eastAsia="en-IN"/>
         </w:rPr>
-        <w:t>‘</w:t>
-      </w:r>
-      <w:proofErr w:type="gramStart"/>
-      <w:r>
-        <w:rPr>
-          <w:rFonts w:eastAsia="Times New Roman" w:cstheme="minorHAnsi"/>
-          <w:color w:val="000000"/>
-          <w:lang w:val="en-IN" w:eastAsia="en-IN"/>
-        </w:rPr>
-        <w:t>global</w:t>
-      </w:r>
-      <w:proofErr w:type="gramEnd"/>
-      <w:r>
-        <w:rPr>
-          <w:rFonts w:eastAsia="Times New Roman" w:cstheme="minorHAnsi"/>
-          <w:color w:val="000000"/>
-          <w:lang w:val="en-IN" w:eastAsia="en-IN"/>
-        </w:rPr>
-        <w:t xml:space="preserve"> search for the regular expression’: The grep command is a filter that is used to search for lines</w:t>
+        <w:t>‘global search for the regular expression’: The grep command is a filter that is used to search for lines</w:t>
       </w:r>
     </w:p>
     <w:p>
@@ -5673,25 +5167,7 @@
           <w:color w:val="000000"/>
           <w:lang w:val="en-IN" w:eastAsia="en-IN"/>
         </w:rPr>
-        <w:t>hello’.</w:t>
-      </w:r>
-      <w:proofErr w:type="gramStart"/>
-      <w:r>
-        <w:rPr>
-          <w:rFonts w:eastAsia="Times New Roman" w:cstheme="minorHAnsi"/>
-          <w:color w:val="000000"/>
-          <w:lang w:val="en-IN" w:eastAsia="en-IN"/>
-        </w:rPr>
-        <w:t>E.g</w:t>
-      </w:r>
-      <w:proofErr w:type="gramEnd"/>
-      <w:r>
-        <w:rPr>
-          <w:rFonts w:eastAsia="Times New Roman" w:cstheme="minorHAnsi"/>
-          <w:color w:val="000000"/>
-          <w:lang w:val="en-IN" w:eastAsia="en-IN"/>
-        </w:rPr>
-        <w:t>:“hello</w:t>
+        <w:t>hello’.E.g:“hello</w:t>
       </w:r>
       <w:proofErr w:type="spellEnd"/>
       <w:r>
@@ -5719,54 +5195,26 @@
           <w:color w:val="000000"/>
           <w:lang w:val="en-IN" w:eastAsia="en-IN"/>
         </w:rPr>
-        <w:t xml:space="preserve">     grep “^hello” </w:t>
-      </w:r>
-      <w:proofErr w:type="gramStart"/>
-      <w:r>
-        <w:rPr>
-          <w:rFonts w:eastAsia="Times New Roman" w:cstheme="minorHAnsi"/>
-          <w:color w:val="000000"/>
-          <w:lang w:val="en-IN" w:eastAsia="en-IN"/>
-        </w:rPr>
-        <w:t>file1</w:t>
-      </w:r>
-      <w:proofErr w:type="gramEnd"/>
-    </w:p>
-    <w:p>
-      <w:pPr>
-        <w:shd w:val="clear" w:color="auto" w:fill="FFFFFF"/>
-        <w:spacing w:after="0" w:line="240" w:lineRule="auto"/>
-        <w:rPr>
-          <w:rFonts w:eastAsia="Times New Roman" w:cstheme="minorHAnsi"/>
-          <w:color w:val="6B7385"/>
-          <w:lang w:val="en-IN" w:eastAsia="en-IN"/>
-        </w:rPr>
-      </w:pPr>
-      <w:r>
-        <w:rPr>
-          <w:rFonts w:eastAsia="Times New Roman" w:cstheme="minorHAnsi"/>
-          <w:color w:val="000000"/>
-          <w:lang w:val="en-IN" w:eastAsia="en-IN"/>
-        </w:rPr>
-        <w:t>2) Match all lines that end with ‘done’.</w:t>
-      </w:r>
-      <w:proofErr w:type="gramStart"/>
-      <w:r>
-        <w:rPr>
-          <w:rFonts w:eastAsia="Times New Roman" w:cstheme="minorHAnsi"/>
-          <w:color w:val="000000"/>
-          <w:lang w:val="en-IN" w:eastAsia="en-IN"/>
-        </w:rPr>
-        <w:t>E.g</w:t>
-      </w:r>
-      <w:proofErr w:type="gramEnd"/>
-      <w:r>
-        <w:rPr>
-          <w:rFonts w:eastAsia="Times New Roman" w:cstheme="minorHAnsi"/>
-          <w:color w:val="000000"/>
-          <w:lang w:val="en-IN" w:eastAsia="en-IN"/>
-        </w:rPr>
-        <w:t>:“</w:t>
+        <w:t>     grep “^hello” file1</w:t>
+      </w:r>
+    </w:p>
+    <w:p>
+      <w:pPr>
+        <w:shd w:val="clear" w:color="auto" w:fill="FFFFFF"/>
+        <w:spacing w:after="0" w:line="240" w:lineRule="auto"/>
+        <w:rPr>
+          <w:rFonts w:eastAsia="Times New Roman" w:cstheme="minorHAnsi"/>
+          <w:color w:val="6B7385"/>
+          <w:lang w:val="en-IN" w:eastAsia="en-IN"/>
+        </w:rPr>
+      </w:pPr>
+      <w:r>
+        <w:rPr>
+          <w:rFonts w:eastAsia="Times New Roman" w:cstheme="minorHAnsi"/>
+          <w:color w:val="000000"/>
+          <w:lang w:val="en-IN" w:eastAsia="en-IN"/>
+        </w:rPr>
+        <w:t>2) Match all lines that end with ‘done’.E.g:“</w:t>
       </w:r>
       <w:proofErr w:type="spellStart"/>
       <w:r>
@@ -5803,54 +5251,26 @@
           <w:color w:val="000000"/>
           <w:lang w:val="en-IN" w:eastAsia="en-IN"/>
         </w:rPr>
-        <w:t xml:space="preserve">     grep “done$” </w:t>
-      </w:r>
-      <w:proofErr w:type="gramStart"/>
-      <w:r>
-        <w:rPr>
-          <w:rFonts w:eastAsia="Times New Roman" w:cstheme="minorHAnsi"/>
-          <w:color w:val="000000"/>
-          <w:lang w:val="en-IN" w:eastAsia="en-IN"/>
-        </w:rPr>
-        <w:t>file1</w:t>
-      </w:r>
-      <w:proofErr w:type="gramEnd"/>
-    </w:p>
-    <w:p>
-      <w:pPr>
-        <w:shd w:val="clear" w:color="auto" w:fill="FFFFFF"/>
-        <w:spacing w:after="0" w:line="240" w:lineRule="auto"/>
-        <w:rPr>
-          <w:rFonts w:eastAsia="Times New Roman" w:cstheme="minorHAnsi"/>
-          <w:color w:val="6B7385"/>
-          <w:lang w:val="en-IN" w:eastAsia="en-IN"/>
-        </w:rPr>
-      </w:pPr>
-      <w:r>
-        <w:rPr>
-          <w:rFonts w:eastAsia="Times New Roman" w:cstheme="minorHAnsi"/>
-          <w:color w:val="000000"/>
-          <w:lang w:val="en-IN" w:eastAsia="en-IN"/>
-        </w:rPr>
-        <w:t>3) Match all lines that contain any of the letters ‘a</w:t>
-      </w:r>
-      <w:proofErr w:type="gramStart"/>
-      <w:r>
-        <w:rPr>
-          <w:rFonts w:eastAsia="Times New Roman" w:cstheme="minorHAnsi"/>
-          <w:color w:val="000000"/>
-          <w:lang w:val="en-IN" w:eastAsia="en-IN"/>
-        </w:rPr>
-        <w:t>’,‘</w:t>
-      </w:r>
-      <w:proofErr w:type="gramEnd"/>
-      <w:r>
-        <w:rPr>
-          <w:rFonts w:eastAsia="Times New Roman" w:cstheme="minorHAnsi"/>
-          <w:color w:val="000000"/>
-          <w:lang w:val="en-IN" w:eastAsia="en-IN"/>
-        </w:rPr>
-        <w:t>b’,‘c’,‘</w:t>
+        <w:t>     grep “done$” file1</w:t>
+      </w:r>
+    </w:p>
+    <w:p>
+      <w:pPr>
+        <w:shd w:val="clear" w:color="auto" w:fill="FFFFFF"/>
+        <w:spacing w:after="0" w:line="240" w:lineRule="auto"/>
+        <w:rPr>
+          <w:rFonts w:eastAsia="Times New Roman" w:cstheme="minorHAnsi"/>
+          <w:color w:val="6B7385"/>
+          <w:lang w:val="en-IN" w:eastAsia="en-IN"/>
+        </w:rPr>
+      </w:pPr>
+      <w:r>
+        <w:rPr>
+          <w:rFonts w:eastAsia="Times New Roman" w:cstheme="minorHAnsi"/>
+          <w:color w:val="000000"/>
+          <w:lang w:val="en-IN" w:eastAsia="en-IN"/>
+        </w:rPr>
+        <w:t>3) Match all lines that contain any of the letters ‘a’,‘b’,‘c’,‘</w:t>
       </w:r>
       <w:proofErr w:type="spellStart"/>
       <w:r>
@@ -5887,18 +5307,8 @@
           <w:color w:val="000000"/>
           <w:lang w:val="en-IN" w:eastAsia="en-IN"/>
         </w:rPr>
-        <w:t xml:space="preserve">     grep “[a-e]” </w:t>
-      </w:r>
-      <w:proofErr w:type="gramStart"/>
-      <w:r>
-        <w:rPr>
-          <w:rFonts w:eastAsia="Times New Roman" w:cstheme="minorHAnsi"/>
-          <w:color w:val="000000"/>
-          <w:lang w:val="en-IN" w:eastAsia="en-IN"/>
-        </w:rPr>
-        <w:t>file1</w:t>
-      </w:r>
-      <w:proofErr w:type="gramEnd"/>
+        <w:t>     grep “[a-e]” file1</w:t>
+      </w:r>
     </w:p>
     <w:p>
       <w:pPr>
@@ -5953,91 +5363,45 @@
           <w:color w:val="000000"/>
           <w:lang w:val="en-IN" w:eastAsia="en-IN"/>
         </w:rPr>
-        <w:t xml:space="preserve">]” </w:t>
-      </w:r>
-      <w:proofErr w:type="gramStart"/>
-      <w:r>
-        <w:rPr>
-          <w:rFonts w:eastAsia="Times New Roman" w:cstheme="minorHAnsi"/>
-          <w:color w:val="000000"/>
-          <w:lang w:val="en-IN" w:eastAsia="en-IN"/>
-        </w:rPr>
-        <w:t>file1</w:t>
-      </w:r>
-      <w:proofErr w:type="gramEnd"/>
-    </w:p>
-    <w:p>
-      <w:pPr>
-        <w:shd w:val="clear" w:color="auto" w:fill="FFFFFF"/>
-        <w:spacing w:after="0" w:line="240" w:lineRule="auto"/>
-        <w:rPr>
-          <w:rFonts w:eastAsia="Times New Roman" w:cstheme="minorHAnsi"/>
-          <w:color w:val="6B7385"/>
-          <w:lang w:val="en-IN" w:eastAsia="en-IN"/>
-        </w:rPr>
-      </w:pPr>
-      <w:r>
-        <w:rPr>
-          <w:rFonts w:eastAsia="Times New Roman" w:cstheme="minorHAnsi"/>
-          <w:color w:val="000000"/>
-          <w:lang w:val="en-IN" w:eastAsia="en-IN"/>
-        </w:rPr>
-        <w:t xml:space="preserve">5) Match all lines that start with a digit following zero or more spaces. </w:t>
-      </w:r>
-      <w:proofErr w:type="gramStart"/>
-      <w:r>
-        <w:rPr>
-          <w:rFonts w:eastAsia="Times New Roman" w:cstheme="minorHAnsi"/>
-          <w:color w:val="000000"/>
-          <w:lang w:val="en-IN" w:eastAsia="en-IN"/>
-        </w:rPr>
-        <w:t>E.g:“</w:t>
-      </w:r>
-      <w:proofErr w:type="gramEnd"/>
-      <w:r>
-        <w:rPr>
-          <w:rFonts w:eastAsia="Times New Roman" w:cstheme="minorHAnsi"/>
-          <w:color w:val="000000"/>
-          <w:lang w:val="en-IN" w:eastAsia="en-IN"/>
-        </w:rPr>
-        <w:t>1.”or“2.” -&gt; </w:t>
-      </w:r>
-    </w:p>
-    <w:p>
-      <w:pPr>
-        <w:shd w:val="clear" w:color="auto" w:fill="FFFFFF"/>
-        <w:spacing w:after="0" w:line="240" w:lineRule="auto"/>
-        <w:rPr>
-          <w:rFonts w:eastAsia="Times New Roman" w:cstheme="minorHAnsi"/>
-          <w:color w:val="6B7385"/>
-          <w:lang w:val="en-IN" w:eastAsia="en-IN"/>
-        </w:rPr>
-      </w:pPr>
-      <w:r>
-        <w:rPr>
-          <w:rFonts w:eastAsia="Times New Roman" w:cstheme="minorHAnsi"/>
-          <w:color w:val="000000"/>
-          <w:lang w:val="en-IN" w:eastAsia="en-IN"/>
-        </w:rPr>
-        <w:t xml:space="preserve">     grep </w:t>
-      </w:r>
-      <w:proofErr w:type="gramStart"/>
-      <w:r>
-        <w:rPr>
-          <w:rFonts w:eastAsia="Times New Roman" w:cstheme="minorHAnsi"/>
-          <w:color w:val="000000"/>
-          <w:lang w:val="en-IN" w:eastAsia="en-IN"/>
-        </w:rPr>
-        <w:t>“ *</w:t>
-      </w:r>
-      <w:proofErr w:type="gramEnd"/>
-      <w:r>
-        <w:rPr>
-          <w:rFonts w:eastAsia="Times New Roman" w:cstheme="minorHAnsi"/>
-          <w:color w:val="000000"/>
-          <w:lang w:val="en-IN" w:eastAsia="en-IN"/>
-        </w:rPr>
-        <w:t>[0-9]” file1</w:t>
+        <w:t>]” file1</w:t>
+      </w:r>
+    </w:p>
+    <w:p>
+      <w:pPr>
+        <w:shd w:val="clear" w:color="auto" w:fill="FFFFFF"/>
+        <w:spacing w:after="0" w:line="240" w:lineRule="auto"/>
+        <w:rPr>
+          <w:rFonts w:eastAsia="Times New Roman" w:cstheme="minorHAnsi"/>
+          <w:color w:val="6B7385"/>
+          <w:lang w:val="en-IN" w:eastAsia="en-IN"/>
+        </w:rPr>
+      </w:pPr>
+      <w:r>
+        <w:rPr>
+          <w:rFonts w:eastAsia="Times New Roman" w:cstheme="minorHAnsi"/>
+          <w:color w:val="000000"/>
+          <w:lang w:val="en-IN" w:eastAsia="en-IN"/>
+        </w:rPr>
+        <w:t>5) Match all lines that start with a digit following zero or more spaces. E.g:“1.”or“2.” -&gt; </w:t>
+      </w:r>
+    </w:p>
+    <w:p>
+      <w:pPr>
+        <w:shd w:val="clear" w:color="auto" w:fill="FFFFFF"/>
+        <w:spacing w:after="0" w:line="240" w:lineRule="auto"/>
+        <w:rPr>
+          <w:rFonts w:eastAsia="Times New Roman" w:cstheme="minorHAnsi"/>
+          <w:color w:val="6B7385"/>
+          <w:lang w:val="en-IN" w:eastAsia="en-IN"/>
+        </w:rPr>
+      </w:pPr>
+      <w:r>
+        <w:rPr>
+          <w:rFonts w:eastAsia="Times New Roman" w:cstheme="minorHAnsi"/>
+          <w:color w:val="000000"/>
+          <w:lang w:val="en-IN" w:eastAsia="en-IN"/>
+        </w:rPr>
+        <w:t>     grep “ *[0-9]” file1</w:t>
       </w:r>
     </w:p>
     <w:p>
@@ -6131,18 +5495,8 @@
           <w:color w:val="000000"/>
           <w:lang w:val="en-IN" w:eastAsia="en-IN"/>
         </w:rPr>
-        <w:t>     grep -v -e "pattern" -e "</w:t>
-      </w:r>
-      <w:proofErr w:type="gramStart"/>
-      <w:r>
-        <w:rPr>
-          <w:rFonts w:eastAsia="Times New Roman" w:cstheme="minorHAnsi"/>
-          <w:color w:val="000000"/>
-          <w:lang w:val="en-IN" w:eastAsia="en-IN"/>
-        </w:rPr>
-        <w:t>pattern"</w:t>
-      </w:r>
-      <w:proofErr w:type="gramEnd"/>
+        <w:t>     grep -v -e "pattern" -e "pattern"</w:t>
+      </w:r>
     </w:p>
     <w:p>
       <w:pPr>
@@ -6179,25 +5533,7 @@
           <w:color w:val="000000"/>
           <w:lang w:val="en-IN" w:eastAsia="en-IN"/>
         </w:rPr>
-        <w:t>       </w:t>
-      </w:r>
-      <w:proofErr w:type="gramStart"/>
-      <w:r>
-        <w:rPr>
-          <w:rFonts w:eastAsia="Times New Roman" w:cstheme="minorHAnsi"/>
-          <w:color w:val="000000"/>
-          <w:lang w:val="en-IN" w:eastAsia="en-IN"/>
-        </w:rPr>
-        <w:t>find./</w:t>
-      </w:r>
-      <w:proofErr w:type="gramEnd"/>
-      <w:r>
-        <w:rPr>
-          <w:rFonts w:eastAsia="Times New Roman" w:cstheme="minorHAnsi"/>
-          <w:color w:val="000000"/>
-          <w:lang w:val="en-IN" w:eastAsia="en-IN"/>
-        </w:rPr>
-        <w:t>-</w:t>
+        <w:t>       find./-</w:t>
       </w:r>
       <w:proofErr w:type="spellStart"/>
       <w:r>
@@ -6271,25 +5607,7 @@
           <w:color w:val="000000"/>
           <w:lang w:val="en-IN" w:eastAsia="en-IN"/>
         </w:rPr>
-        <w:t>       </w:t>
-      </w:r>
-      <w:proofErr w:type="gramStart"/>
-      <w:r>
-        <w:rPr>
-          <w:rFonts w:eastAsia="Times New Roman" w:cstheme="minorHAnsi"/>
-          <w:color w:val="000000"/>
-          <w:lang w:val="en-IN" w:eastAsia="en-IN"/>
-        </w:rPr>
-        <w:t>find .</w:t>
-      </w:r>
-      <w:proofErr w:type="gramEnd"/>
-      <w:r>
-        <w:rPr>
-          <w:rFonts w:eastAsia="Times New Roman" w:cstheme="minorHAnsi"/>
-          <w:color w:val="000000"/>
-          <w:lang w:val="en-IN" w:eastAsia="en-IN"/>
-        </w:rPr>
-        <w:t xml:space="preserve"> -</w:t>
+        <w:t>       find . -</w:t>
       </w:r>
       <w:proofErr w:type="spellStart"/>
       <w:r>
@@ -6326,25 +5644,7 @@
           <w:color w:val="000000"/>
           <w:lang w:val="en-IN" w:eastAsia="en-IN"/>
         </w:rPr>
-        <w:t xml:space="preserve">       # 24 hours -&gt; </w:t>
-      </w:r>
-      <w:proofErr w:type="gramStart"/>
-      <w:r>
-        <w:rPr>
-          <w:rFonts w:eastAsia="Times New Roman" w:cstheme="minorHAnsi"/>
-          <w:color w:val="000000"/>
-          <w:lang w:val="en-IN" w:eastAsia="en-IN"/>
-        </w:rPr>
-        <w:t>find .</w:t>
-      </w:r>
-      <w:proofErr w:type="gramEnd"/>
-      <w:r>
-        <w:rPr>
-          <w:rFonts w:eastAsia="Times New Roman" w:cstheme="minorHAnsi"/>
-          <w:color w:val="000000"/>
-          <w:lang w:val="en-IN" w:eastAsia="en-IN"/>
-        </w:rPr>
-        <w:t xml:space="preserve"> -</w:t>
+        <w:t>       # 24 hours -&gt; find . -</w:t>
       </w:r>
       <w:proofErr w:type="spellStart"/>
       <w:r>
@@ -6381,25 +5681,7 @@
           <w:color w:val="000000"/>
           <w:lang w:val="en-IN" w:eastAsia="en-IN"/>
         </w:rPr>
-        <w:t xml:space="preserve">       # modified less than 7 days (7 days to till) -&gt; </w:t>
-      </w:r>
-      <w:proofErr w:type="gramStart"/>
-      <w:r>
-        <w:rPr>
-          <w:rFonts w:eastAsia="Times New Roman" w:cstheme="minorHAnsi"/>
-          <w:color w:val="000000"/>
-          <w:lang w:val="en-IN" w:eastAsia="en-IN"/>
-        </w:rPr>
-        <w:t>find .</w:t>
-      </w:r>
-      <w:proofErr w:type="gramEnd"/>
-      <w:r>
-        <w:rPr>
-          <w:rFonts w:eastAsia="Times New Roman" w:cstheme="minorHAnsi"/>
-          <w:color w:val="000000"/>
-          <w:lang w:val="en-IN" w:eastAsia="en-IN"/>
-        </w:rPr>
-        <w:t xml:space="preserve"> -</w:t>
+        <w:t>       # modified less than 7 days (7 days to till) -&gt; find . -</w:t>
       </w:r>
       <w:proofErr w:type="spellStart"/>
       <w:r>
@@ -6436,25 +5718,7 @@
           <w:color w:val="000000"/>
           <w:lang w:val="en-IN" w:eastAsia="en-IN"/>
         </w:rPr>
-        <w:t xml:space="preserve">       # Last 50-100 Days Modified Files -&gt; </w:t>
-      </w:r>
-      <w:proofErr w:type="gramStart"/>
-      <w:r>
-        <w:rPr>
-          <w:rFonts w:eastAsia="Times New Roman" w:cstheme="minorHAnsi"/>
-          <w:color w:val="000000"/>
-          <w:lang w:val="en-IN" w:eastAsia="en-IN"/>
-        </w:rPr>
-        <w:t>find .</w:t>
-      </w:r>
-      <w:proofErr w:type="gramEnd"/>
-      <w:r>
-        <w:rPr>
-          <w:rFonts w:eastAsia="Times New Roman" w:cstheme="minorHAnsi"/>
-          <w:color w:val="000000"/>
-          <w:lang w:val="en-IN" w:eastAsia="en-IN"/>
-        </w:rPr>
-        <w:t xml:space="preserve"> -</w:t>
+        <w:t>       # Last 50-100 Days Modified Files -&gt; find . -</w:t>
       </w:r>
       <w:proofErr w:type="spellStart"/>
       <w:r>
@@ -6509,25 +5773,7 @@
           <w:color w:val="000000"/>
           <w:lang w:val="en-IN" w:eastAsia="en-IN"/>
         </w:rPr>
-        <w:t xml:space="preserve">   10) Find Last 50 Days Accessed Files -&gt; </w:t>
-      </w:r>
-      <w:proofErr w:type="gramStart"/>
-      <w:r>
-        <w:rPr>
-          <w:rFonts w:eastAsia="Times New Roman" w:cstheme="minorHAnsi"/>
-          <w:color w:val="000000"/>
-          <w:lang w:val="en-IN" w:eastAsia="en-IN"/>
-        </w:rPr>
-        <w:t>find .</w:t>
-      </w:r>
-      <w:proofErr w:type="gramEnd"/>
-      <w:r>
-        <w:rPr>
-          <w:rFonts w:eastAsia="Times New Roman" w:cstheme="minorHAnsi"/>
-          <w:color w:val="000000"/>
-          <w:lang w:val="en-IN" w:eastAsia="en-IN"/>
-        </w:rPr>
-        <w:t xml:space="preserve"> -</w:t>
+        <w:t>   10) Find Last 50 Days Accessed Files -&gt; find . -</w:t>
       </w:r>
       <w:proofErr w:type="spellStart"/>
       <w:r>
@@ -6862,7 +6108,6 @@
         <w:t xml:space="preserve">. Learn </w:t>
       </w:r>
       <w:proofErr w:type="spellStart"/>
-      <w:proofErr w:type="gramStart"/>
       <w:r>
         <w:rPr>
           <w:rFonts w:eastAsia="Times New Roman" w:cstheme="minorHAnsi"/>
@@ -6890,7 +6135,6 @@
         <w:t>unix</w:t>
       </w:r>
       <w:proofErr w:type="spellEnd"/>
-      <w:proofErr w:type="gramEnd"/>
       <w:r>
         <w:rPr>
           <w:rFonts w:eastAsia="Times New Roman" w:cstheme="minorHAnsi"/>
@@ -7496,18 +6740,8 @@
           <w:color w:val="000000"/>
           <w:lang w:val="en-IN" w:eastAsia="en-IN"/>
         </w:rPr>
-        <w:t xml:space="preserve">        To Delete a particular line, say 5 in this </w:t>
-      </w:r>
-      <w:proofErr w:type="gramStart"/>
-      <w:r>
-        <w:rPr>
-          <w:rFonts w:eastAsia="Times New Roman" w:cstheme="minorHAnsi"/>
-          <w:color w:val="000000"/>
-          <w:lang w:val="en-IN" w:eastAsia="en-IN"/>
-        </w:rPr>
-        <w:t>example</w:t>
-      </w:r>
-      <w:proofErr w:type="gramEnd"/>
+        <w:t>        To Delete a particular line, say 5 in this example</w:t>
+      </w:r>
     </w:p>
     <w:p>
       <w:pPr>
@@ -7711,25 +6945,7 @@
           <w:color w:val="000000"/>
           <w:lang w:val="en-IN" w:eastAsia="en-IN"/>
         </w:rPr>
-        <w:t xml:space="preserve"> '</w:t>
-      </w:r>
-      <w:proofErr w:type="gramStart"/>
-      <w:r>
-        <w:rPr>
-          <w:rFonts w:eastAsia="Times New Roman" w:cstheme="minorHAnsi"/>
-          <w:color w:val="000000"/>
-          <w:lang w:val="en-IN" w:eastAsia="en-IN"/>
-        </w:rPr>
-        <w:t>12,$</w:t>
-      </w:r>
-      <w:proofErr w:type="gramEnd"/>
-      <w:r>
-        <w:rPr>
-          <w:rFonts w:eastAsia="Times New Roman" w:cstheme="minorHAnsi"/>
-          <w:color w:val="000000"/>
-          <w:lang w:val="en-IN" w:eastAsia="en-IN"/>
-        </w:rPr>
-        <w:t>d' file.txt</w:t>
+        <w:t xml:space="preserve"> '12,$d' file.txt</w:t>
       </w:r>
     </w:p>
     <w:p>
@@ -7919,25 +7135,7 @@
           <w:color w:val="000000"/>
           <w:lang w:val="en-IN" w:eastAsia="en-IN"/>
         </w:rPr>
-        <w:t xml:space="preserve">    1) To cut the data with </w:t>
-      </w:r>
-      <w:proofErr w:type="gramStart"/>
-      <w:r>
-        <w:rPr>
-          <w:rFonts w:eastAsia="Times New Roman" w:cstheme="minorHAnsi"/>
-          <w:color w:val="000000"/>
-          <w:lang w:val="en-IN" w:eastAsia="en-IN"/>
-        </w:rPr>
-        <w:t>“ “</w:t>
-      </w:r>
-      <w:proofErr w:type="gramEnd"/>
-      <w:r>
-        <w:rPr>
-          <w:rFonts w:eastAsia="Times New Roman" w:cstheme="minorHAnsi"/>
-          <w:color w:val="000000"/>
-          <w:lang w:val="en-IN" w:eastAsia="en-IN"/>
-        </w:rPr>
-        <w:t xml:space="preserve"> (space) as a delimiter and print the first column of data</w:t>
+        <w:t>    1) To cut the data with “ “ (space) as a delimiter and print the first column of data</w:t>
       </w:r>
     </w:p>
     <w:p>
@@ -7975,25 +7173,7 @@
           <w:color w:val="000000"/>
           <w:lang w:val="en-IN" w:eastAsia="en-IN"/>
         </w:rPr>
-        <w:t xml:space="preserve">    2) To cut the data with </w:t>
-      </w:r>
-      <w:proofErr w:type="gramStart"/>
-      <w:r>
-        <w:rPr>
-          <w:rFonts w:eastAsia="Times New Roman" w:cstheme="minorHAnsi"/>
-          <w:color w:val="000000"/>
-          <w:lang w:val="en-IN" w:eastAsia="en-IN"/>
-        </w:rPr>
-        <w:t>“ “</w:t>
-      </w:r>
-      <w:proofErr w:type="gramEnd"/>
-      <w:r>
-        <w:rPr>
-          <w:rFonts w:eastAsia="Times New Roman" w:cstheme="minorHAnsi"/>
-          <w:color w:val="000000"/>
-          <w:lang w:val="en-IN" w:eastAsia="en-IN"/>
-        </w:rPr>
-        <w:t xml:space="preserve"> (space) as delimiter and print first to fourth column data</w:t>
+        <w:t>    2) To cut the data with “ “ (space) as delimiter and print first to fourth column data</w:t>
       </w:r>
     </w:p>
     <w:p>
@@ -8317,25 +7497,7 @@
           <w:color w:val="000000"/>
           <w:lang w:val="en-IN" w:eastAsia="en-IN"/>
         </w:rPr>
-        <w:t xml:space="preserve">            </w:t>
-      </w:r>
-      <w:proofErr w:type="gramStart"/>
-      <w:r>
-        <w:rPr>
-          <w:rFonts w:eastAsia="Times New Roman" w:cstheme="minorHAnsi"/>
-          <w:color w:val="000000"/>
-          <w:lang w:val="en-IN" w:eastAsia="en-IN"/>
-        </w:rPr>
-        <w:t>awk  ‘</w:t>
-      </w:r>
-      <w:proofErr w:type="gramEnd"/>
-      <w:r>
-        <w:rPr>
-          <w:rFonts w:eastAsia="Times New Roman" w:cstheme="minorHAnsi"/>
-          <w:color w:val="000000"/>
-          <w:lang w:val="en-IN" w:eastAsia="en-IN"/>
-        </w:rPr>
-        <w:t>{print $NF}’ employee.txt</w:t>
+        <w:t>            awk  ‘{print $NF}’ employee.txt</w:t>
       </w:r>
     </w:p>
     <w:p>
@@ -8388,23 +7550,13 @@
           <w:lang w:val="en-IN" w:eastAsia="en-IN"/>
         </w:rPr>
       </w:pPr>
-      <w:proofErr w:type="gramStart"/>
-      <w:r>
-        <w:rPr>
-          <w:rFonts w:eastAsia="Times New Roman" w:cstheme="minorHAnsi"/>
-          <w:color w:val="000000"/>
-          <w:lang w:val="en-IN" w:eastAsia="en-IN"/>
-        </w:rPr>
-        <w:t>#!interpreter</w:t>
-      </w:r>
-      <w:proofErr w:type="gramEnd"/>
-      <w:r>
-        <w:rPr>
-          <w:rFonts w:eastAsia="Times New Roman" w:cstheme="minorHAnsi"/>
-          <w:color w:val="000000"/>
-          <w:lang w:val="en-IN" w:eastAsia="en-IN"/>
-        </w:rPr>
-        <w:t xml:space="preserve"> [arguments]</w:t>
+      <w:r>
+        <w:rPr>
+          <w:rFonts w:eastAsia="Times New Roman" w:cstheme="minorHAnsi"/>
+          <w:color w:val="000000"/>
+          <w:lang w:val="en-IN" w:eastAsia="en-IN"/>
+        </w:rPr>
+        <w:t>#!interpreter [arguments]</w:t>
       </w:r>
     </w:p>
     <w:p>
@@ -8574,23 +7726,13 @@
           <w:lang w:val="en-IN" w:eastAsia="en-IN"/>
         </w:rPr>
       </w:pPr>
-      <w:proofErr w:type="gramStart"/>
-      <w:r>
-        <w:rPr>
-          <w:rFonts w:eastAsia="Times New Roman" w:cstheme="minorHAnsi"/>
-          <w:color w:val="000000"/>
-          <w:lang w:val="en-IN" w:eastAsia="en-IN"/>
-        </w:rPr>
-        <w:t>#!/</w:t>
-      </w:r>
-      <w:proofErr w:type="gramEnd"/>
-      <w:r>
-        <w:rPr>
-          <w:rFonts w:eastAsia="Times New Roman" w:cstheme="minorHAnsi"/>
-          <w:color w:val="000000"/>
-          <w:lang w:val="en-IN" w:eastAsia="en-IN"/>
-        </w:rPr>
-        <w:t>bin/bash - Uses bash to parse the file.</w:t>
+      <w:r>
+        <w:rPr>
+          <w:rFonts w:eastAsia="Times New Roman" w:cstheme="minorHAnsi"/>
+          <w:color w:val="000000"/>
+          <w:lang w:val="en-IN" w:eastAsia="en-IN"/>
+        </w:rPr>
+        <w:t>#!/bin/bash - Uses bash to parse the file.</w:t>
       </w:r>
     </w:p>
     <w:p>
@@ -8607,23 +7749,13 @@
           <w:lang w:val="en-IN" w:eastAsia="en-IN"/>
         </w:rPr>
       </w:pPr>
-      <w:proofErr w:type="gramStart"/>
-      <w:r>
-        <w:rPr>
-          <w:rFonts w:eastAsia="Times New Roman" w:cstheme="minorHAnsi"/>
-          <w:color w:val="000000"/>
-          <w:lang w:val="en-IN" w:eastAsia="en-IN"/>
-        </w:rPr>
-        <w:t>#!/</w:t>
-      </w:r>
-      <w:proofErr w:type="gramEnd"/>
-      <w:r>
-        <w:rPr>
-          <w:rFonts w:eastAsia="Times New Roman" w:cstheme="minorHAnsi"/>
-          <w:color w:val="000000"/>
-          <w:lang w:val="en-IN" w:eastAsia="en-IN"/>
-        </w:rPr>
-        <w:t xml:space="preserve">usr/bin/env </w:t>
+      <w:r>
+        <w:rPr>
+          <w:rFonts w:eastAsia="Times New Roman" w:cstheme="minorHAnsi"/>
+          <w:color w:val="000000"/>
+          <w:lang w:val="en-IN" w:eastAsia="en-IN"/>
+        </w:rPr>
+        <w:t xml:space="preserve">#!/usr/bin/env </w:t>
       </w:r>
       <w:proofErr w:type="spellStart"/>
       <w:r>
@@ -8658,23 +7790,13 @@
           <w:lang w:val="en-IN" w:eastAsia="en-IN"/>
         </w:rPr>
       </w:pPr>
-      <w:proofErr w:type="gramStart"/>
-      <w:r>
-        <w:rPr>
-          <w:rFonts w:eastAsia="Times New Roman" w:cstheme="minorHAnsi"/>
-          <w:color w:val="000000"/>
-          <w:lang w:val="en-IN" w:eastAsia="en-IN"/>
-        </w:rPr>
-        <w:t>#!/</w:t>
-      </w:r>
-      <w:proofErr w:type="gramEnd"/>
-      <w:r>
-        <w:rPr>
-          <w:rFonts w:eastAsia="Times New Roman" w:cstheme="minorHAnsi"/>
-          <w:color w:val="000000"/>
-          <w:lang w:val="en-IN" w:eastAsia="en-IN"/>
-        </w:rPr>
-        <w:t>usr/bin/python Executes the file using the python binary.</w:t>
+      <w:r>
+        <w:rPr>
+          <w:rFonts w:eastAsia="Times New Roman" w:cstheme="minorHAnsi"/>
+          <w:color w:val="000000"/>
+          <w:lang w:val="en-IN" w:eastAsia="en-IN"/>
+        </w:rPr>
+        <w:t>#!/usr/bin/python Executes the file using the python binary.</w:t>
       </w:r>
     </w:p>
     <w:p>
@@ -8981,19 +8103,8 @@
           <w:sz w:val="22"/>
           <w:szCs w:val="22"/>
         </w:rPr>
-        <w:t xml:space="preserve">Variable names should not contain any </w:t>
-      </w:r>
-      <w:proofErr w:type="gramStart"/>
-      <w:r>
-        <w:rPr>
-          <w:rFonts w:asciiTheme="minorHAnsi" w:hAnsiTheme="minorHAnsi" w:cstheme="minorHAnsi"/>
-          <w:color w:val="000000"/>
-          <w:sz w:val="22"/>
-          <w:szCs w:val="22"/>
-        </w:rPr>
-        <w:t>operators</w:t>
-      </w:r>
-      <w:proofErr w:type="gramEnd"/>
+        <w:t>Variable names should not contain any operators</w:t>
+      </w:r>
     </w:p>
     <w:p>
       <w:pPr>
@@ -9356,21 +8467,9 @@
           <w:sz w:val="22"/>
           <w:szCs w:val="22"/>
         </w:rPr>
-        <w:t>variable_</w:t>
-      </w:r>
-      <w:proofErr w:type="gramStart"/>
-      <w:r>
-        <w:rPr>
-          <w:rStyle w:val="HTMLCode"/>
-          <w:rFonts w:asciiTheme="minorHAnsi" w:eastAsiaTheme="majorEastAsia" w:hAnsiTheme="minorHAnsi" w:cstheme="minorHAnsi"/>
-          <w:color w:val="6B7385"/>
-          <w:sz w:val="22"/>
-          <w:szCs w:val="22"/>
-        </w:rPr>
-        <w:t>name</w:t>
+        <w:t>variable_name</w:t>
       </w:r>
       <w:proofErr w:type="spellEnd"/>
-      <w:proofErr w:type="gramEnd"/>
     </w:p>
     <w:p>
       <w:pPr>
@@ -9461,23 +8560,7 @@
           <w:color w:val="000000"/>
         </w:rPr>
         <w:br/>
-        <w:t xml:space="preserve">Below only the character $ will be escaped and treated as a </w:t>
-      </w:r>
-      <w:proofErr w:type="gramStart"/>
-      <w:r>
-        <w:rPr>
-          <w:rFonts w:cstheme="minorHAnsi"/>
-          <w:color w:val="000000"/>
-        </w:rPr>
-        <w:t>string</w:t>
-      </w:r>
-      <w:proofErr w:type="gramEnd"/>
-      <w:r>
-        <w:rPr>
-          <w:rFonts w:cstheme="minorHAnsi"/>
-          <w:color w:val="000000"/>
-        </w:rPr>
-        <w:t> </w:t>
+        <w:t>Below only the character $ will be escaped and treated as a string </w:t>
       </w:r>
     </w:p>
     <w:p>
@@ -9501,29 +8584,7 @@
           <w:szCs w:val="22"/>
         </w:rPr>
         <w:lastRenderedPageBreak/>
-        <w:t>&gt;</w:t>
-      </w:r>
-      <w:proofErr w:type="gramStart"/>
-      <w:r>
-        <w:rPr>
-          <w:rStyle w:val="HTMLCode"/>
-          <w:rFonts w:asciiTheme="minorHAnsi" w:eastAsiaTheme="majorEastAsia" w:hAnsiTheme="minorHAnsi" w:cstheme="minorHAnsi"/>
-          <w:color w:val="6B7385"/>
-          <w:sz w:val="22"/>
-          <w:szCs w:val="22"/>
-        </w:rPr>
-        <w:t>$  echo</w:t>
-      </w:r>
-      <w:proofErr w:type="gramEnd"/>
-      <w:r>
-        <w:rPr>
-          <w:rStyle w:val="HTMLCode"/>
-          <w:rFonts w:asciiTheme="minorHAnsi" w:eastAsiaTheme="majorEastAsia" w:hAnsiTheme="minorHAnsi" w:cstheme="minorHAnsi"/>
-          <w:color w:val="6B7385"/>
-          <w:sz w:val="22"/>
-          <w:szCs w:val="22"/>
-        </w:rPr>
-        <w:t xml:space="preserve"> "\$var"</w:t>
+        <w:t>&gt;$  echo "\$var"</w:t>
       </w:r>
     </w:p>
     <w:p>
@@ -9599,17 +8660,25 @@
           <w:rFonts w:cstheme="minorHAnsi"/>
           <w:color w:val="000000"/>
         </w:rPr>
-        <w:t xml:space="preserve"> is to add newline before this </w:t>
-      </w:r>
-      <w:proofErr w:type="gramStart"/>
-      <w:r>
+        <w:t xml:space="preserve"> is to add newline before this echo"</w:t>
+      </w:r>
+    </w:p>
+    <w:p>
+      <w:pPr>
+        <w:shd w:val="clear" w:color="auto" w:fill="FFFFFF"/>
+        <w:spacing w:after="0"/>
         <w:rPr>
           <w:rFonts w:cstheme="minorHAnsi"/>
-          <w:color w:val="000000"/>
-        </w:rPr>
-        <w:t>echo"</w:t>
-      </w:r>
-      <w:proofErr w:type="gramEnd"/>
+          <w:color w:val="6B7385"/>
+        </w:rPr>
+      </w:pPr>
+      <w:r>
+        <w:rPr>
+          <w:rFonts w:cstheme="minorHAnsi"/>
+          <w:color w:val="000000"/>
+        </w:rPr>
+        <w:t>Multiple newlines </w:t>
+      </w:r>
     </w:p>
     <w:p>
       <w:pPr>
@@ -9625,50 +8694,24 @@
           <w:rFonts w:cstheme="minorHAnsi"/>
           <w:color w:val="000000"/>
         </w:rPr>
-        <w:t>Multiple newlines </w:t>
-      </w:r>
-    </w:p>
-    <w:p>
-      <w:pPr>
-        <w:shd w:val="clear" w:color="auto" w:fill="FFFFFF"/>
-        <w:spacing w:after="0"/>
+        <w:t>echo -e "\</w:t>
+      </w:r>
+      <w:proofErr w:type="spellStart"/>
+      <w:r>
         <w:rPr>
           <w:rFonts w:cstheme="minorHAnsi"/>
-          <w:color w:val="6B7385"/>
-        </w:rPr>
-      </w:pPr>
+          <w:color w:val="000000"/>
+        </w:rPr>
+        <w:t>nThis</w:t>
+      </w:r>
+      <w:proofErr w:type="spellEnd"/>
       <w:r>
         <w:rPr>
           <w:rFonts w:cstheme="minorHAnsi"/>
           <w:color w:val="000000"/>
         </w:rPr>
-        <w:t>echo -e "\</w:t>
-      </w:r>
-      <w:proofErr w:type="spellStart"/>
-      <w:r>
-        <w:rPr>
-          <w:rFonts w:cstheme="minorHAnsi"/>
-          <w:color w:val="000000"/>
-        </w:rPr>
-        <w:t>nThis</w:t>
-      </w:r>
-      <w:proofErr w:type="spellEnd"/>
-      <w:r>
-        <w:rPr>
-          <w:rFonts w:cstheme="minorHAnsi"/>
-          <w:color w:val="000000"/>
-        </w:rPr>
-        <w:t xml:space="preserve"> is \n to add newline \n before this echo\</w:t>
-      </w:r>
-      <w:proofErr w:type="gramStart"/>
-      <w:r>
-        <w:rPr>
-          <w:rFonts w:cstheme="minorHAnsi"/>
-          <w:color w:val="000000"/>
-        </w:rPr>
-        <w:t>n"</w:t>
-      </w:r>
-      <w:proofErr w:type="gramEnd"/>
+        <w:t xml:space="preserve"> is \n to add newline \n before this echo\n"</w:t>
+      </w:r>
     </w:p>
     <w:p>
       <w:pPr>
@@ -9774,17 +8817,8 @@
           <w:rFonts w:cstheme="minorHAnsi"/>
           <w:color w:val="000000"/>
         </w:rPr>
-        <w:t xml:space="preserve">Considers all inside single quotes as </w:t>
-      </w:r>
-      <w:proofErr w:type="gramStart"/>
-      <w:r>
-        <w:rPr>
-          <w:rFonts w:cstheme="minorHAnsi"/>
-          <w:color w:val="000000"/>
-        </w:rPr>
-        <w:t>String</w:t>
-      </w:r>
-      <w:proofErr w:type="gramEnd"/>
+        <w:t>Considers all inside single quotes as String</w:t>
+      </w:r>
     </w:p>
     <w:p>
       <w:pPr>
@@ -9827,29 +8861,7 @@
           <w:sz w:val="22"/>
           <w:szCs w:val="22"/>
         </w:rPr>
-        <w:t>&gt;</w:t>
-      </w:r>
-      <w:proofErr w:type="gramStart"/>
-      <w:r>
-        <w:rPr>
-          <w:rStyle w:val="HTMLCode"/>
-          <w:rFonts w:asciiTheme="minorHAnsi" w:eastAsiaTheme="majorEastAsia" w:hAnsiTheme="minorHAnsi" w:cstheme="minorHAnsi"/>
-          <w:color w:val="6B7385"/>
-          <w:sz w:val="22"/>
-          <w:szCs w:val="22"/>
-        </w:rPr>
-        <w:t>$  echo</w:t>
-      </w:r>
-      <w:proofErr w:type="gramEnd"/>
-      <w:r>
-        <w:rPr>
-          <w:rStyle w:val="HTMLCode"/>
-          <w:rFonts w:asciiTheme="minorHAnsi" w:eastAsiaTheme="majorEastAsia" w:hAnsiTheme="minorHAnsi" w:cstheme="minorHAnsi"/>
-          <w:color w:val="6B7385"/>
-          <w:sz w:val="22"/>
-          <w:szCs w:val="22"/>
-        </w:rPr>
-        <w:t xml:space="preserve"> '$var'</w:t>
+        <w:t>&gt;$  echo '$var'</w:t>
       </w:r>
     </w:p>
     <w:p>
@@ -9953,10 +8965,13 @@
           <w:sz w:val="22"/>
           <w:szCs w:val="22"/>
         </w:rPr>
-        <w:t>&gt;</w:t>
-      </w:r>
-      <w:proofErr w:type="gramStart"/>
-      <w:r>
+        <w:t>&gt;$  echo "$var"</w:t>
+      </w:r>
+    </w:p>
+    <w:p>
+      <w:pPr>
+        <w:pStyle w:val="HTMLPreformatted"/>
+        <w:shd w:val="clear" w:color="auto" w:fill="FFFFFF"/>
         <w:rPr>
           <w:rStyle w:val="HTMLCode"/>
           <w:rFonts w:asciiTheme="minorHAnsi" w:eastAsiaTheme="majorEastAsia" w:hAnsiTheme="minorHAnsi" w:cstheme="minorHAnsi"/>
@@ -9964,9 +8979,7 @@
           <w:sz w:val="22"/>
           <w:szCs w:val="22"/>
         </w:rPr>
-        <w:t>$  echo</w:t>
-      </w:r>
-      <w:proofErr w:type="gramEnd"/>
+      </w:pPr>
       <w:r>
         <w:rPr>
           <w:rStyle w:val="HTMLCode"/>
@@ -9975,7 +8988,7 @@
           <w:sz w:val="22"/>
           <w:szCs w:val="22"/>
         </w:rPr>
-        <w:t xml:space="preserve"> "$var"</w:t>
+        <w:t xml:space="preserve">        output: 10</w:t>
       </w:r>
     </w:p>
     <w:p>
@@ -9983,8 +8996,282 @@
         <w:pStyle w:val="HTMLPreformatted"/>
         <w:shd w:val="clear" w:color="auto" w:fill="FFFFFF"/>
         <w:rPr>
+          <w:rFonts w:ascii="Courier" w:hAnsi="Courier"/>
+          <w:color w:val="6B7385"/>
+        </w:rPr>
+      </w:pPr>
+      <w:r>
+        <w:rPr>
           <w:rStyle w:val="HTMLCode"/>
-          <w:rFonts w:asciiTheme="minorHAnsi" w:eastAsiaTheme="majorEastAsia" w:hAnsiTheme="minorHAnsi" w:cstheme="minorHAnsi"/>
+          <w:rFonts w:ascii="var(--bs-font-monospace)" w:eastAsiaTheme="majorEastAsia" w:hAnsi="var(--bs-font-monospace)"/>
+          <w:color w:val="6B7385"/>
+        </w:rPr>
+        <w:t xml:space="preserve"> </w:t>
+      </w:r>
+    </w:p>
+    <w:p>
+      <w:pPr>
+        <w:shd w:val="clear" w:color="auto" w:fill="FFFFFF"/>
+        <w:spacing w:before="150" w:after="0" w:line="240" w:lineRule="auto"/>
+        <w:rPr>
+          <w:rFonts w:eastAsia="Times New Roman" w:cstheme="minorHAnsi"/>
+          <w:b/>
+          <w:bCs/>
+          <w:color w:val="000000"/>
+          <w:u w:val="single"/>
+          <w:lang w:val="en-IN" w:eastAsia="en-IN"/>
+        </w:rPr>
+      </w:pPr>
+    </w:p>
+    <w:p>
+      <w:pPr>
+        <w:shd w:val="clear" w:color="auto" w:fill="FFFFFF"/>
+        <w:spacing w:before="150" w:after="0" w:line="240" w:lineRule="auto"/>
+        <w:rPr>
+          <w:rFonts w:eastAsia="Times New Roman" w:cstheme="minorHAnsi"/>
+          <w:b/>
+          <w:bCs/>
+          <w:color w:val="000000"/>
+          <w:u w:val="single"/>
+          <w:lang w:val="en-IN" w:eastAsia="en-IN"/>
+        </w:rPr>
+      </w:pPr>
+    </w:p>
+    <w:p>
+      <w:pPr>
+        <w:shd w:val="clear" w:color="auto" w:fill="FFFFFF"/>
+        <w:spacing w:before="150" w:after="0" w:line="240" w:lineRule="auto"/>
+        <w:rPr>
+          <w:rFonts w:eastAsia="Times New Roman" w:cstheme="minorHAnsi"/>
+          <w:b/>
+          <w:bCs/>
+          <w:color w:val="000000"/>
+          <w:u w:val="single"/>
+          <w:lang w:val="en-IN" w:eastAsia="en-IN"/>
+        </w:rPr>
+      </w:pPr>
+    </w:p>
+    <w:p>
+      <w:pPr>
+        <w:shd w:val="clear" w:color="auto" w:fill="FFFFFF"/>
+        <w:spacing w:before="150" w:after="0" w:line="240" w:lineRule="auto"/>
+        <w:rPr>
+          <w:rFonts w:eastAsia="Times New Roman" w:cstheme="minorHAnsi"/>
+          <w:b/>
+          <w:bCs/>
+          <w:color w:val="000000"/>
+          <w:u w:val="single"/>
+          <w:lang w:val="en-IN" w:eastAsia="en-IN"/>
+        </w:rPr>
+      </w:pPr>
+    </w:p>
+    <w:p>
+      <w:pPr>
+        <w:shd w:val="clear" w:color="auto" w:fill="FFFFFF"/>
+        <w:spacing w:before="150" w:after="0" w:line="240" w:lineRule="auto"/>
+        <w:rPr>
+          <w:rFonts w:eastAsia="Times New Roman" w:cstheme="minorHAnsi"/>
+          <w:b/>
+          <w:bCs/>
+          <w:color w:val="000000"/>
+          <w:u w:val="single"/>
+          <w:lang w:val="en-IN" w:eastAsia="en-IN"/>
+        </w:rPr>
+      </w:pPr>
+    </w:p>
+    <w:p>
+      <w:pPr>
+        <w:shd w:val="clear" w:color="auto" w:fill="FFFFFF"/>
+        <w:spacing w:before="150" w:after="0" w:line="240" w:lineRule="auto"/>
+        <w:rPr>
+          <w:rFonts w:eastAsia="Times New Roman" w:cstheme="minorHAnsi"/>
+          <w:b/>
+          <w:bCs/>
+          <w:color w:val="000000"/>
+          <w:u w:val="single"/>
+          <w:lang w:val="en-IN" w:eastAsia="en-IN"/>
+        </w:rPr>
+      </w:pPr>
+    </w:p>
+    <w:p>
+      <w:pPr>
+        <w:shd w:val="clear" w:color="auto" w:fill="FFFFFF"/>
+        <w:spacing w:before="150" w:after="0" w:line="240" w:lineRule="auto"/>
+        <w:rPr>
+          <w:rFonts w:eastAsia="Times New Roman" w:cstheme="minorHAnsi"/>
+          <w:b/>
+          <w:bCs/>
+          <w:color w:val="000000"/>
+          <w:u w:val="single"/>
+          <w:lang w:val="en-IN" w:eastAsia="en-IN"/>
+        </w:rPr>
+      </w:pPr>
+    </w:p>
+    <w:p>
+      <w:pPr>
+        <w:shd w:val="clear" w:color="auto" w:fill="FFFFFF"/>
+        <w:spacing w:before="150" w:after="0" w:line="240" w:lineRule="auto"/>
+        <w:rPr>
+          <w:rFonts w:eastAsia="Times New Roman" w:cstheme="minorHAnsi"/>
+          <w:b/>
+          <w:bCs/>
+          <w:color w:val="000000"/>
+          <w:u w:val="single"/>
+          <w:lang w:val="en-IN" w:eastAsia="en-IN"/>
+        </w:rPr>
+      </w:pPr>
+    </w:p>
+    <w:p>
+      <w:pPr>
+        <w:shd w:val="clear" w:color="auto" w:fill="FFFFFF"/>
+        <w:spacing w:before="150" w:after="0" w:line="240" w:lineRule="auto"/>
+        <w:rPr>
+          <w:rFonts w:eastAsia="Times New Roman" w:cstheme="minorHAnsi"/>
+          <w:b/>
+          <w:bCs/>
+          <w:color w:val="000000"/>
+          <w:u w:val="single"/>
+          <w:lang w:val="en-IN" w:eastAsia="en-IN"/>
+        </w:rPr>
+      </w:pPr>
+    </w:p>
+    <w:p>
+      <w:pPr>
+        <w:shd w:val="clear" w:color="auto" w:fill="FFFFFF"/>
+        <w:spacing w:before="150" w:after="0" w:line="240" w:lineRule="auto"/>
+        <w:rPr>
+          <w:rFonts w:eastAsia="Times New Roman" w:cstheme="minorHAnsi"/>
+          <w:b/>
+          <w:bCs/>
+          <w:color w:val="000000"/>
+          <w:u w:val="single"/>
+          <w:lang w:val="en-IN" w:eastAsia="en-IN"/>
+        </w:rPr>
+      </w:pPr>
+    </w:p>
+    <w:p>
+      <w:pPr>
+        <w:shd w:val="clear" w:color="auto" w:fill="FFFFFF"/>
+        <w:spacing w:before="150" w:after="0" w:line="240" w:lineRule="auto"/>
+        <w:rPr>
+          <w:rFonts w:eastAsia="Times New Roman" w:cstheme="minorHAnsi"/>
+          <w:b/>
+          <w:bCs/>
+          <w:color w:val="000000"/>
+          <w:u w:val="single"/>
+          <w:lang w:val="en-IN" w:eastAsia="en-IN"/>
+        </w:rPr>
+      </w:pPr>
+    </w:p>
+    <w:p>
+      <w:pPr>
+        <w:shd w:val="clear" w:color="auto" w:fill="FFFFFF"/>
+        <w:spacing w:before="150" w:after="0" w:line="240" w:lineRule="auto"/>
+        <w:rPr>
+          <w:rFonts w:eastAsia="Times New Roman" w:cstheme="minorHAnsi"/>
+          <w:b/>
+          <w:bCs/>
+          <w:color w:val="000000"/>
+          <w:u w:val="single"/>
+          <w:lang w:val="en-IN" w:eastAsia="en-IN"/>
+        </w:rPr>
+      </w:pPr>
+    </w:p>
+    <w:p>
+      <w:pPr>
+        <w:shd w:val="clear" w:color="auto" w:fill="FFFFFF"/>
+        <w:spacing w:before="150" w:after="0" w:line="240" w:lineRule="auto"/>
+        <w:rPr>
+          <w:rFonts w:eastAsia="Times New Roman" w:cstheme="minorHAnsi"/>
+          <w:b/>
+          <w:bCs/>
+          <w:color w:val="000000"/>
+          <w:u w:val="single"/>
+          <w:lang w:val="en-IN" w:eastAsia="en-IN"/>
+        </w:rPr>
+      </w:pPr>
+    </w:p>
+    <w:p>
+      <w:pPr>
+        <w:shd w:val="clear" w:color="auto" w:fill="FFFFFF"/>
+        <w:spacing w:before="150" w:after="0" w:line="240" w:lineRule="auto"/>
+        <w:rPr>
+          <w:rFonts w:eastAsia="Times New Roman" w:cstheme="minorHAnsi"/>
+          <w:b/>
+          <w:bCs/>
+          <w:color w:val="000000"/>
+          <w:u w:val="single"/>
+          <w:lang w:val="en-IN" w:eastAsia="en-IN"/>
+        </w:rPr>
+      </w:pPr>
+    </w:p>
+    <w:p>
+      <w:pPr>
+        <w:shd w:val="clear" w:color="auto" w:fill="FFFFFF"/>
+        <w:spacing w:before="150" w:after="0" w:line="240" w:lineRule="auto"/>
+        <w:rPr>
+          <w:rFonts w:eastAsia="Times New Roman" w:cstheme="minorHAnsi"/>
+          <w:b/>
+          <w:bCs/>
+          <w:color w:val="000000"/>
+          <w:u w:val="single"/>
+          <w:lang w:val="en-IN" w:eastAsia="en-IN"/>
+        </w:rPr>
+      </w:pPr>
+      <w:r>
+        <w:rPr>
+          <w:rFonts w:eastAsia="Times New Roman" w:cstheme="minorHAnsi"/>
+          <w:b/>
+          <w:bCs/>
+          <w:color w:val="000000"/>
+          <w:u w:val="single"/>
+          <w:lang w:val="en-IN" w:eastAsia="en-IN"/>
+        </w:rPr>
+        <w:lastRenderedPageBreak/>
+        <w:t>9</w:t>
+      </w:r>
+      <w:r>
+        <w:rPr>
+          <w:rFonts w:eastAsia="Times New Roman" w:cstheme="minorHAnsi"/>
+          <w:b/>
+          <w:bCs/>
+          <w:color w:val="000000"/>
+          <w:u w:val="single"/>
+          <w:vertAlign w:val="superscript"/>
+          <w:lang w:val="en-IN" w:eastAsia="en-IN"/>
+        </w:rPr>
+        <w:t>th</w:t>
+      </w:r>
+      <w:r>
+        <w:rPr>
+          <w:rFonts w:eastAsia="Times New Roman" w:cstheme="minorHAnsi"/>
+          <w:b/>
+          <w:bCs/>
+          <w:color w:val="000000"/>
+          <w:u w:val="single"/>
+          <w:lang w:val="en-IN" w:eastAsia="en-IN"/>
+        </w:rPr>
+        <w:t xml:space="preserve"> class </w:t>
+      </w:r>
+      <w:r>
+        <w:rPr>
+          <w:rFonts w:eastAsia="Times New Roman" w:cstheme="minorHAnsi"/>
+          <w:b/>
+          <w:bCs/>
+          <w:color w:val="000000"/>
+          <w:u w:val="single"/>
+          <w:lang w:val="en-IN" w:eastAsia="en-IN"/>
+        </w:rPr>
+        <w:t xml:space="preserve"> 29/05/2024</w:t>
+      </w:r>
+    </w:p>
+    <w:p>
+      <w:pPr>
+        <w:pStyle w:val="Heading1"/>
+        <w:shd w:val="clear" w:color="auto" w:fill="FFFFFF"/>
+        <w:spacing w:before="0" w:after="300"/>
+        <w:rPr>
+          <w:rFonts w:asciiTheme="minorHAnsi" w:hAnsiTheme="minorHAnsi" w:cstheme="minorHAnsi"/>
           <w:color w:val="6B7385"/>
           <w:sz w:val="22"/>
           <w:szCs w:val="22"/>
@@ -9992,33 +9279,846 @@
       </w:pPr>
       <w:r>
         <w:rPr>
-          <w:rStyle w:val="HTMLCode"/>
-          <w:rFonts w:asciiTheme="minorHAnsi" w:eastAsiaTheme="majorEastAsia" w:hAnsiTheme="minorHAnsi" w:cstheme="minorHAnsi"/>
-          <w:color w:val="6B7385"/>
+          <w:rStyle w:val="Strong"/>
+          <w:rFonts w:asciiTheme="minorHAnsi" w:hAnsiTheme="minorHAnsi" w:cstheme="minorHAnsi"/>
+          <w:b w:val="0"/>
+          <w:bCs w:val="0"/>
+          <w:color w:val="236FA1"/>
+          <w:spacing w:val="-3"/>
           <w:sz w:val="22"/>
           <w:szCs w:val="22"/>
         </w:rPr>
-        <w:t xml:space="preserve">        output: 10</w:t>
-      </w:r>
-    </w:p>
-    <w:p>
-      <w:pPr>
-        <w:pStyle w:val="HTMLPreformatted"/>
-        <w:shd w:val="clear" w:color="auto" w:fill="FFFFFF"/>
-        <w:rPr>
-          <w:rFonts w:ascii="Courier" w:hAnsi="Courier"/>
-          <w:color w:val="6B7385"/>
-        </w:rPr>
-      </w:pPr>
-      <w:r>
-        <w:rPr>
-          <w:rStyle w:val="HTMLCode"/>
-          <w:rFonts w:ascii="var(--bs-font-monospace)" w:eastAsiaTheme="majorEastAsia" w:hAnsi="var(--bs-font-monospace)"/>
-          <w:color w:val="6B7385"/>
-        </w:rPr>
-        <w:t xml:space="preserve"> </w:t>
-      </w:r>
-    </w:p>
+        <w:t>Special Variables</w:t>
+      </w:r>
+      <w:r>
+        <w:rPr>
+          <w:rFonts w:asciiTheme="minorHAnsi" w:hAnsiTheme="minorHAnsi" w:cstheme="minorHAnsi"/>
+          <w:color w:val="236FA1"/>
+          <w:spacing w:val="-3"/>
+          <w:sz w:val="22"/>
+          <w:szCs w:val="22"/>
+        </w:rPr>
+        <w:br/>
+      </w:r>
+      <w:r>
+        <w:rPr>
+          <w:rFonts w:asciiTheme="minorHAnsi" w:hAnsiTheme="minorHAnsi" w:cstheme="minorHAnsi"/>
+          <w:color w:val="000000"/>
+          <w:spacing w:val="-4"/>
+          <w:sz w:val="22"/>
+          <w:szCs w:val="22"/>
+        </w:rPr>
+        <w:t>These are special shell variables which are set internally by the shell and which are available to the user:</w:t>
+      </w:r>
+    </w:p>
+    <w:tbl>
+      <w:tblPr>
+        <w:tblW w:w="3933" w:type="pct"/>
+        <w:tblInd w:w="859" w:type="dxa"/>
+        <w:shd w:val="clear" w:color="auto" w:fill="FFFFFF"/>
+        <w:tblCellMar>
+          <w:left w:w="0" w:type="dxa"/>
+          <w:right w:w="0" w:type="dxa"/>
+        </w:tblCellMar>
+        <w:tblLook w:val="04A0" w:firstRow="1" w:lastRow="0" w:firstColumn="1" w:lastColumn="0" w:noHBand="0" w:noVBand="1"/>
+      </w:tblPr>
+      <w:tblGrid>
+        <w:gridCol w:w="1171"/>
+        <w:gridCol w:w="6176"/>
+      </w:tblGrid>
+      <w:tr>
+        <w:trPr>
+          <w:trHeight w:val="433"/>
+        </w:trPr>
+        <w:tc>
+          <w:tcPr>
+            <w:tcW w:w="768" w:type="pct"/>
+            <w:tcBorders>
+              <w:top w:val="single" w:sz="8" w:space="0" w:color="CCCCCC"/>
+              <w:left w:val="single" w:sz="8" w:space="0" w:color="CCCCCC"/>
+              <w:bottom w:val="single" w:sz="8" w:space="0" w:color="CCCCCC"/>
+              <w:right w:val="single" w:sz="8" w:space="0" w:color="CCCCCC"/>
+            </w:tcBorders>
+            <w:shd w:val="clear" w:color="auto" w:fill="EEEEEE"/>
+            <w:tcMar>
+              <w:top w:w="225" w:type="dxa"/>
+              <w:left w:w="150" w:type="dxa"/>
+              <w:bottom w:w="225" w:type="dxa"/>
+              <w:right w:w="150" w:type="dxa"/>
+            </w:tcMar>
+            <w:vAlign w:val="center"/>
+            <w:hideMark/>
+          </w:tcPr>
+          <w:p>
+            <w:pPr>
+              <w:jc w:val="center"/>
+              <w:rPr>
+                <w:rFonts w:cstheme="minorHAnsi"/>
+                <w:color w:val="303030"/>
+              </w:rPr>
+            </w:pPr>
+            <w:r>
+              <w:rPr>
+                <w:rStyle w:val="Strong"/>
+                <w:rFonts w:cstheme="minorHAnsi"/>
+                <w:color w:val="000000"/>
+                <w:spacing w:val="-4"/>
+              </w:rPr>
+              <w:t>VARIABLE</w:t>
+            </w:r>
+          </w:p>
+        </w:tc>
+        <w:tc>
+          <w:tcPr>
+            <w:tcW w:w="4232" w:type="pct"/>
+            <w:tcBorders>
+              <w:top w:val="single" w:sz="8" w:space="0" w:color="CCCCCC"/>
+              <w:left w:val="nil"/>
+              <w:bottom w:val="single" w:sz="8" w:space="0" w:color="CCCCCC"/>
+              <w:right w:val="single" w:sz="8" w:space="0" w:color="CCCCCC"/>
+            </w:tcBorders>
+            <w:shd w:val="clear" w:color="auto" w:fill="EEEEEE"/>
+            <w:tcMar>
+              <w:top w:w="225" w:type="dxa"/>
+              <w:left w:w="150" w:type="dxa"/>
+              <w:bottom w:w="225" w:type="dxa"/>
+              <w:right w:w="150" w:type="dxa"/>
+            </w:tcMar>
+            <w:vAlign w:val="center"/>
+            <w:hideMark/>
+          </w:tcPr>
+          <w:p>
+            <w:pPr>
+              <w:jc w:val="center"/>
+              <w:rPr>
+                <w:rFonts w:cstheme="minorHAnsi"/>
+                <w:color w:val="303030"/>
+              </w:rPr>
+            </w:pPr>
+            <w:r>
+              <w:rPr>
+                <w:rStyle w:val="Strong"/>
+                <w:rFonts w:cstheme="minorHAnsi"/>
+                <w:color w:val="000000"/>
+                <w:spacing w:val="-4"/>
+              </w:rPr>
+              <w:t>DESCRIPTION</w:t>
+            </w:r>
+          </w:p>
+        </w:tc>
+      </w:tr>
+      <w:tr>
+        <w:trPr>
+          <w:trHeight w:val="853"/>
+        </w:trPr>
+        <w:tc>
+          <w:tcPr>
+            <w:tcW w:w="768" w:type="pct"/>
+            <w:tcBorders>
+              <w:top w:val="nil"/>
+              <w:left w:val="single" w:sz="8" w:space="0" w:color="CCCCCC"/>
+              <w:bottom w:val="single" w:sz="8" w:space="0" w:color="CCCCCC"/>
+              <w:right w:val="single" w:sz="8" w:space="0" w:color="CCCCCC"/>
+            </w:tcBorders>
+            <w:shd w:val="clear" w:color="auto" w:fill="FFFFFF"/>
+            <w:tcMar>
+              <w:top w:w="100" w:type="dxa"/>
+              <w:left w:w="100" w:type="dxa"/>
+              <w:bottom w:w="100" w:type="dxa"/>
+              <w:right w:w="100" w:type="dxa"/>
+            </w:tcMar>
+            <w:vAlign w:val="center"/>
+            <w:hideMark/>
+          </w:tcPr>
+          <w:p>
+            <w:pPr>
+              <w:jc w:val="center"/>
+              <w:rPr>
+                <w:rFonts w:cstheme="minorHAnsi"/>
+                <w:color w:val="303030"/>
+              </w:rPr>
+            </w:pPr>
+            <w:r>
+              <w:rPr>
+                <w:rStyle w:val="Strong"/>
+                <w:rFonts w:cstheme="minorHAnsi"/>
+                <w:color w:val="000000"/>
+                <w:spacing w:val="-4"/>
+              </w:rPr>
+              <w:t>$0</w:t>
+            </w:r>
+          </w:p>
+        </w:tc>
+        <w:tc>
+          <w:tcPr>
+            <w:tcW w:w="4232" w:type="pct"/>
+            <w:tcBorders>
+              <w:top w:val="nil"/>
+              <w:left w:val="nil"/>
+              <w:bottom w:val="single" w:sz="8" w:space="0" w:color="CCCCCC"/>
+              <w:right w:val="single" w:sz="8" w:space="0" w:color="CCCCCC"/>
+            </w:tcBorders>
+            <w:shd w:val="clear" w:color="auto" w:fill="FFFFFF"/>
+            <w:tcMar>
+              <w:top w:w="100" w:type="dxa"/>
+              <w:left w:w="100" w:type="dxa"/>
+              <w:bottom w:w="100" w:type="dxa"/>
+              <w:right w:w="100" w:type="dxa"/>
+            </w:tcMar>
+            <w:vAlign w:val="center"/>
+            <w:hideMark/>
+          </w:tcPr>
+          <w:p>
+            <w:pPr>
+              <w:rPr>
+                <w:rFonts w:cstheme="minorHAnsi"/>
+                <w:color w:val="303030"/>
+              </w:rPr>
+            </w:pPr>
+            <w:r>
+              <w:rPr>
+                <w:rFonts w:cstheme="minorHAnsi"/>
+                <w:color w:val="000000"/>
+                <w:spacing w:val="-4"/>
+              </w:rPr>
+              <w:t>The filename of the current script.</w:t>
+            </w:r>
+          </w:p>
+        </w:tc>
+      </w:tr>
+      <w:tr>
+        <w:trPr>
+          <w:trHeight w:val="1449"/>
+        </w:trPr>
+        <w:tc>
+          <w:tcPr>
+            <w:tcW w:w="768" w:type="pct"/>
+            <w:tcBorders>
+              <w:top w:val="nil"/>
+              <w:left w:val="single" w:sz="8" w:space="0" w:color="CCCCCC"/>
+              <w:bottom w:val="single" w:sz="8" w:space="0" w:color="CCCCCC"/>
+              <w:right w:val="single" w:sz="8" w:space="0" w:color="CCCCCC"/>
+            </w:tcBorders>
+            <w:shd w:val="clear" w:color="auto" w:fill="FFFFFF"/>
+            <w:tcMar>
+              <w:top w:w="100" w:type="dxa"/>
+              <w:left w:w="100" w:type="dxa"/>
+              <w:bottom w:w="100" w:type="dxa"/>
+              <w:right w:w="100" w:type="dxa"/>
+            </w:tcMar>
+            <w:vAlign w:val="center"/>
+            <w:hideMark/>
+          </w:tcPr>
+          <w:p>
+            <w:pPr>
+              <w:jc w:val="center"/>
+              <w:rPr>
+                <w:rFonts w:cstheme="minorHAnsi"/>
+                <w:color w:val="303030"/>
+              </w:rPr>
+            </w:pPr>
+            <w:r>
+              <w:rPr>
+                <w:rStyle w:val="Strong"/>
+                <w:rFonts w:cstheme="minorHAnsi"/>
+                <w:color w:val="000000"/>
+                <w:spacing w:val="-4"/>
+              </w:rPr>
+              <w:t>$n</w:t>
+            </w:r>
+          </w:p>
+        </w:tc>
+        <w:tc>
+          <w:tcPr>
+            <w:tcW w:w="4232" w:type="pct"/>
+            <w:tcBorders>
+              <w:top w:val="nil"/>
+              <w:left w:val="nil"/>
+              <w:bottom w:val="single" w:sz="8" w:space="0" w:color="CCCCCC"/>
+              <w:right w:val="single" w:sz="8" w:space="0" w:color="CCCCCC"/>
+            </w:tcBorders>
+            <w:shd w:val="clear" w:color="auto" w:fill="FFFFFF"/>
+            <w:tcMar>
+              <w:top w:w="100" w:type="dxa"/>
+              <w:left w:w="100" w:type="dxa"/>
+              <w:bottom w:w="100" w:type="dxa"/>
+              <w:right w:w="100" w:type="dxa"/>
+            </w:tcMar>
+            <w:vAlign w:val="center"/>
+            <w:hideMark/>
+          </w:tcPr>
+          <w:p>
+            <w:pPr>
+              <w:rPr>
+                <w:rFonts w:cstheme="minorHAnsi"/>
+                <w:color w:val="303030"/>
+              </w:rPr>
+            </w:pPr>
+            <w:r>
+              <w:rPr>
+                <w:rFonts w:cstheme="minorHAnsi"/>
+                <w:color w:val="000000"/>
+                <w:spacing w:val="-4"/>
+              </w:rPr>
+              <w:t>These variables correspond to the arguments with which a script was invoked. Here n is a positive decimal number corresponding to the position of an argument (the first argument is $1, the second argument is $2, and so on). User flower braces for double or more digits like ${10}, ${100}</w:t>
+            </w:r>
+          </w:p>
+        </w:tc>
+      </w:tr>
+      <w:tr>
+        <w:trPr>
+          <w:trHeight w:val="1052"/>
+        </w:trPr>
+        <w:tc>
+          <w:tcPr>
+            <w:tcW w:w="768" w:type="pct"/>
+            <w:tcBorders>
+              <w:top w:val="nil"/>
+              <w:left w:val="single" w:sz="8" w:space="0" w:color="CCCCCC"/>
+              <w:bottom w:val="single" w:sz="8" w:space="0" w:color="CCCCCC"/>
+              <w:right w:val="single" w:sz="8" w:space="0" w:color="CCCCCC"/>
+            </w:tcBorders>
+            <w:shd w:val="clear" w:color="auto" w:fill="FFFFFF"/>
+            <w:tcMar>
+              <w:top w:w="100" w:type="dxa"/>
+              <w:left w:w="100" w:type="dxa"/>
+              <w:bottom w:w="100" w:type="dxa"/>
+              <w:right w:w="100" w:type="dxa"/>
+            </w:tcMar>
+            <w:vAlign w:val="center"/>
+            <w:hideMark/>
+          </w:tcPr>
+          <w:p>
+            <w:pPr>
+              <w:jc w:val="center"/>
+              <w:rPr>
+                <w:rFonts w:cstheme="minorHAnsi"/>
+                <w:color w:val="303030"/>
+              </w:rPr>
+            </w:pPr>
+            <w:r>
+              <w:rPr>
+                <w:rStyle w:val="Strong"/>
+                <w:rFonts w:cstheme="minorHAnsi"/>
+                <w:color w:val="000000"/>
+                <w:spacing w:val="-4"/>
+              </w:rPr>
+              <w:t>$$</w:t>
+            </w:r>
+          </w:p>
+        </w:tc>
+        <w:tc>
+          <w:tcPr>
+            <w:tcW w:w="4232" w:type="pct"/>
+            <w:tcBorders>
+              <w:top w:val="nil"/>
+              <w:left w:val="nil"/>
+              <w:bottom w:val="single" w:sz="8" w:space="0" w:color="CCCCCC"/>
+              <w:right w:val="single" w:sz="8" w:space="0" w:color="CCCCCC"/>
+            </w:tcBorders>
+            <w:shd w:val="clear" w:color="auto" w:fill="FFFFFF"/>
+            <w:tcMar>
+              <w:top w:w="100" w:type="dxa"/>
+              <w:left w:w="100" w:type="dxa"/>
+              <w:bottom w:w="100" w:type="dxa"/>
+              <w:right w:w="100" w:type="dxa"/>
+            </w:tcMar>
+            <w:vAlign w:val="center"/>
+            <w:hideMark/>
+          </w:tcPr>
+          <w:p>
+            <w:pPr>
+              <w:rPr>
+                <w:rFonts w:cstheme="minorHAnsi"/>
+                <w:color w:val="303030"/>
+              </w:rPr>
+            </w:pPr>
+            <w:r>
+              <w:rPr>
+                <w:rFonts w:cstheme="minorHAnsi"/>
+                <w:color w:val="000000"/>
+                <w:spacing w:val="-4"/>
+              </w:rPr>
+              <w:t>The process ID of the current shell. For shell scripts, this is the process ID under which they are executing.</w:t>
+            </w:r>
+          </w:p>
+        </w:tc>
+      </w:tr>
+      <w:tr>
+        <w:trPr>
+          <w:trHeight w:val="853"/>
+        </w:trPr>
+        <w:tc>
+          <w:tcPr>
+            <w:tcW w:w="768" w:type="pct"/>
+            <w:tcBorders>
+              <w:top w:val="nil"/>
+              <w:left w:val="single" w:sz="8" w:space="0" w:color="CCCCCC"/>
+              <w:bottom w:val="single" w:sz="8" w:space="0" w:color="CCCCCC"/>
+              <w:right w:val="single" w:sz="8" w:space="0" w:color="CCCCCC"/>
+            </w:tcBorders>
+            <w:shd w:val="clear" w:color="auto" w:fill="FFFFFF"/>
+            <w:tcMar>
+              <w:top w:w="100" w:type="dxa"/>
+              <w:left w:w="100" w:type="dxa"/>
+              <w:bottom w:w="100" w:type="dxa"/>
+              <w:right w:w="100" w:type="dxa"/>
+            </w:tcMar>
+            <w:vAlign w:val="center"/>
+            <w:hideMark/>
+          </w:tcPr>
+          <w:p>
+            <w:pPr>
+              <w:jc w:val="center"/>
+              <w:rPr>
+                <w:rFonts w:cstheme="minorHAnsi"/>
+                <w:color w:val="303030"/>
+              </w:rPr>
+            </w:pPr>
+            <w:r>
+              <w:rPr>
+                <w:rStyle w:val="Strong"/>
+                <w:rFonts w:cstheme="minorHAnsi"/>
+                <w:color w:val="000000"/>
+                <w:spacing w:val="-4"/>
+              </w:rPr>
+              <w:t>$#</w:t>
+            </w:r>
+          </w:p>
+        </w:tc>
+        <w:tc>
+          <w:tcPr>
+            <w:tcW w:w="4232" w:type="pct"/>
+            <w:tcBorders>
+              <w:top w:val="nil"/>
+              <w:left w:val="nil"/>
+              <w:bottom w:val="single" w:sz="8" w:space="0" w:color="CCCCCC"/>
+              <w:right w:val="single" w:sz="8" w:space="0" w:color="CCCCCC"/>
+            </w:tcBorders>
+            <w:shd w:val="clear" w:color="auto" w:fill="FFFFFF"/>
+            <w:tcMar>
+              <w:top w:w="100" w:type="dxa"/>
+              <w:left w:w="100" w:type="dxa"/>
+              <w:bottom w:w="100" w:type="dxa"/>
+              <w:right w:w="100" w:type="dxa"/>
+            </w:tcMar>
+            <w:vAlign w:val="center"/>
+            <w:hideMark/>
+          </w:tcPr>
+          <w:p>
+            <w:pPr>
+              <w:rPr>
+                <w:rFonts w:cstheme="minorHAnsi"/>
+                <w:color w:val="303030"/>
+              </w:rPr>
+            </w:pPr>
+            <w:r>
+              <w:rPr>
+                <w:rFonts w:cstheme="minorHAnsi"/>
+                <w:color w:val="000000"/>
+                <w:spacing w:val="-4"/>
+              </w:rPr>
+              <w:t>The number of arguments supplied to a script.</w:t>
+            </w:r>
+          </w:p>
+        </w:tc>
+      </w:tr>
+      <w:tr>
+        <w:trPr>
+          <w:trHeight w:val="1052"/>
+        </w:trPr>
+        <w:tc>
+          <w:tcPr>
+            <w:tcW w:w="768" w:type="pct"/>
+            <w:tcBorders>
+              <w:top w:val="nil"/>
+              <w:left w:val="single" w:sz="8" w:space="0" w:color="CCCCCC"/>
+              <w:bottom w:val="single" w:sz="8" w:space="0" w:color="CCCCCC"/>
+              <w:right w:val="single" w:sz="8" w:space="0" w:color="CCCCCC"/>
+            </w:tcBorders>
+            <w:shd w:val="clear" w:color="auto" w:fill="FFFFFF"/>
+            <w:tcMar>
+              <w:top w:w="100" w:type="dxa"/>
+              <w:left w:w="100" w:type="dxa"/>
+              <w:bottom w:w="100" w:type="dxa"/>
+              <w:right w:w="100" w:type="dxa"/>
+            </w:tcMar>
+            <w:vAlign w:val="center"/>
+            <w:hideMark/>
+          </w:tcPr>
+          <w:p>
+            <w:pPr>
+              <w:jc w:val="center"/>
+              <w:rPr>
+                <w:rFonts w:cstheme="minorHAnsi"/>
+                <w:color w:val="303030"/>
+              </w:rPr>
+            </w:pPr>
+            <w:r>
+              <w:rPr>
+                <w:rStyle w:val="Strong"/>
+                <w:rFonts w:cstheme="minorHAnsi"/>
+                <w:color w:val="000000"/>
+                <w:spacing w:val="-4"/>
+              </w:rPr>
+              <w:t>$@</w:t>
+            </w:r>
+          </w:p>
+        </w:tc>
+        <w:tc>
+          <w:tcPr>
+            <w:tcW w:w="4232" w:type="pct"/>
+            <w:tcBorders>
+              <w:top w:val="nil"/>
+              <w:left w:val="nil"/>
+              <w:bottom w:val="single" w:sz="8" w:space="0" w:color="CCCCCC"/>
+              <w:right w:val="single" w:sz="8" w:space="0" w:color="CCCCCC"/>
+            </w:tcBorders>
+            <w:shd w:val="clear" w:color="auto" w:fill="FFFFFF"/>
+            <w:tcMar>
+              <w:top w:w="100" w:type="dxa"/>
+              <w:left w:w="100" w:type="dxa"/>
+              <w:bottom w:w="100" w:type="dxa"/>
+              <w:right w:w="100" w:type="dxa"/>
+            </w:tcMar>
+            <w:vAlign w:val="center"/>
+            <w:hideMark/>
+          </w:tcPr>
+          <w:p>
+            <w:pPr>
+              <w:rPr>
+                <w:rFonts w:cstheme="minorHAnsi"/>
+                <w:color w:val="303030"/>
+              </w:rPr>
+            </w:pPr>
+            <w:r>
+              <w:rPr>
+                <w:rFonts w:cstheme="minorHAnsi"/>
+                <w:color w:val="000000"/>
+                <w:spacing w:val="-4"/>
+              </w:rPr>
+              <w:t>All the arguments are individually double quoted. If a script receives two arguments, $@ is equivalent to $1 $2.</w:t>
+            </w:r>
+          </w:p>
+        </w:tc>
+      </w:tr>
+      <w:tr>
+        <w:trPr>
+          <w:trHeight w:val="853"/>
+        </w:trPr>
+        <w:tc>
+          <w:tcPr>
+            <w:tcW w:w="768" w:type="pct"/>
+            <w:tcBorders>
+              <w:top w:val="nil"/>
+              <w:left w:val="single" w:sz="8" w:space="0" w:color="CCCCCC"/>
+              <w:bottom w:val="single" w:sz="8" w:space="0" w:color="CCCCCC"/>
+              <w:right w:val="single" w:sz="8" w:space="0" w:color="CCCCCC"/>
+            </w:tcBorders>
+            <w:shd w:val="clear" w:color="auto" w:fill="FFFFFF"/>
+            <w:tcMar>
+              <w:top w:w="100" w:type="dxa"/>
+              <w:left w:w="100" w:type="dxa"/>
+              <w:bottom w:w="100" w:type="dxa"/>
+              <w:right w:w="100" w:type="dxa"/>
+            </w:tcMar>
+            <w:vAlign w:val="center"/>
+            <w:hideMark/>
+          </w:tcPr>
+          <w:p>
+            <w:pPr>
+              <w:jc w:val="center"/>
+              <w:rPr>
+                <w:rFonts w:cstheme="minorHAnsi"/>
+                <w:color w:val="303030"/>
+              </w:rPr>
+            </w:pPr>
+            <w:r>
+              <w:rPr>
+                <w:rStyle w:val="Strong"/>
+                <w:rFonts w:cstheme="minorHAnsi"/>
+                <w:color w:val="000000"/>
+                <w:spacing w:val="-4"/>
+              </w:rPr>
+              <w:t>$*</w:t>
+            </w:r>
+          </w:p>
+        </w:tc>
+        <w:tc>
+          <w:tcPr>
+            <w:tcW w:w="4232" w:type="pct"/>
+            <w:tcBorders>
+              <w:top w:val="nil"/>
+              <w:left w:val="nil"/>
+              <w:bottom w:val="single" w:sz="8" w:space="0" w:color="CCCCCC"/>
+              <w:right w:val="single" w:sz="8" w:space="0" w:color="CCCCCC"/>
+            </w:tcBorders>
+            <w:shd w:val="clear" w:color="auto" w:fill="FFFFFF"/>
+            <w:tcMar>
+              <w:top w:w="100" w:type="dxa"/>
+              <w:left w:w="100" w:type="dxa"/>
+              <w:bottom w:w="100" w:type="dxa"/>
+              <w:right w:w="100" w:type="dxa"/>
+            </w:tcMar>
+            <w:vAlign w:val="center"/>
+            <w:hideMark/>
+          </w:tcPr>
+          <w:p>
+            <w:pPr>
+              <w:rPr>
+                <w:rFonts w:cstheme="minorHAnsi"/>
+                <w:color w:val="303030"/>
+              </w:rPr>
+            </w:pPr>
+            <w:r>
+              <w:rPr>
+                <w:rFonts w:cstheme="minorHAnsi"/>
+                <w:color w:val="000000"/>
+                <w:spacing w:val="-4"/>
+              </w:rPr>
+              <w:t>All the arguments are double quoted. If a script receives two arguments, $* is equivalent to $1 $2.</w:t>
+            </w:r>
+          </w:p>
+        </w:tc>
+      </w:tr>
+      <w:tr>
+        <w:trPr>
+          <w:trHeight w:val="853"/>
+        </w:trPr>
+        <w:tc>
+          <w:tcPr>
+            <w:tcW w:w="768" w:type="pct"/>
+            <w:tcBorders>
+              <w:top w:val="nil"/>
+              <w:left w:val="single" w:sz="8" w:space="0" w:color="CCCCCC"/>
+              <w:bottom w:val="single" w:sz="8" w:space="0" w:color="CCCCCC"/>
+              <w:right w:val="single" w:sz="8" w:space="0" w:color="CCCCCC"/>
+            </w:tcBorders>
+            <w:shd w:val="clear" w:color="auto" w:fill="FFFFFF"/>
+            <w:tcMar>
+              <w:top w:w="100" w:type="dxa"/>
+              <w:left w:w="100" w:type="dxa"/>
+              <w:bottom w:w="100" w:type="dxa"/>
+              <w:right w:w="100" w:type="dxa"/>
+            </w:tcMar>
+            <w:vAlign w:val="center"/>
+            <w:hideMark/>
+          </w:tcPr>
+          <w:p>
+            <w:pPr>
+              <w:jc w:val="center"/>
+              <w:rPr>
+                <w:rFonts w:cstheme="minorHAnsi"/>
+                <w:color w:val="303030"/>
+              </w:rPr>
+            </w:pPr>
+            <w:r>
+              <w:rPr>
+                <w:rStyle w:val="Strong"/>
+                <w:rFonts w:cstheme="minorHAnsi"/>
+                <w:color w:val="000000"/>
+                <w:spacing w:val="-4"/>
+              </w:rPr>
+              <w:t>$?</w:t>
+            </w:r>
+          </w:p>
+        </w:tc>
+        <w:tc>
+          <w:tcPr>
+            <w:tcW w:w="4232" w:type="pct"/>
+            <w:tcBorders>
+              <w:top w:val="nil"/>
+              <w:left w:val="nil"/>
+              <w:bottom w:val="single" w:sz="8" w:space="0" w:color="CCCCCC"/>
+              <w:right w:val="single" w:sz="8" w:space="0" w:color="CCCCCC"/>
+            </w:tcBorders>
+            <w:shd w:val="clear" w:color="auto" w:fill="FFFFFF"/>
+            <w:tcMar>
+              <w:top w:w="100" w:type="dxa"/>
+              <w:left w:w="100" w:type="dxa"/>
+              <w:bottom w:w="100" w:type="dxa"/>
+              <w:right w:w="100" w:type="dxa"/>
+            </w:tcMar>
+            <w:vAlign w:val="center"/>
+            <w:hideMark/>
+          </w:tcPr>
+          <w:p>
+            <w:pPr>
+              <w:rPr>
+                <w:rFonts w:cstheme="minorHAnsi"/>
+                <w:color w:val="303030"/>
+              </w:rPr>
+            </w:pPr>
+            <w:r>
+              <w:rPr>
+                <w:rFonts w:cstheme="minorHAnsi"/>
+                <w:color w:val="000000"/>
+                <w:spacing w:val="-4"/>
+              </w:rPr>
+              <w:t>The exit status of the last command executed.</w:t>
+            </w:r>
+          </w:p>
+        </w:tc>
+      </w:tr>
+      <w:tr>
+        <w:trPr>
+          <w:trHeight w:val="853"/>
+        </w:trPr>
+        <w:tc>
+          <w:tcPr>
+            <w:tcW w:w="768" w:type="pct"/>
+            <w:tcBorders>
+              <w:top w:val="nil"/>
+              <w:left w:val="single" w:sz="8" w:space="0" w:color="CCCCCC"/>
+              <w:bottom w:val="single" w:sz="8" w:space="0" w:color="CCCCCC"/>
+              <w:right w:val="single" w:sz="8" w:space="0" w:color="CCCCCC"/>
+            </w:tcBorders>
+            <w:shd w:val="clear" w:color="auto" w:fill="FFFFFF"/>
+            <w:tcMar>
+              <w:top w:w="100" w:type="dxa"/>
+              <w:left w:w="100" w:type="dxa"/>
+              <w:bottom w:w="100" w:type="dxa"/>
+              <w:right w:w="100" w:type="dxa"/>
+            </w:tcMar>
+            <w:vAlign w:val="center"/>
+            <w:hideMark/>
+          </w:tcPr>
+          <w:p>
+            <w:pPr>
+              <w:jc w:val="center"/>
+              <w:rPr>
+                <w:rFonts w:cstheme="minorHAnsi"/>
+                <w:color w:val="303030"/>
+              </w:rPr>
+            </w:pPr>
+            <w:r>
+              <w:rPr>
+                <w:rStyle w:val="Strong"/>
+                <w:rFonts w:cstheme="minorHAnsi"/>
+                <w:color w:val="000000"/>
+                <w:spacing w:val="-4"/>
+              </w:rPr>
+              <w:t>$!</w:t>
+            </w:r>
+          </w:p>
+        </w:tc>
+        <w:tc>
+          <w:tcPr>
+            <w:tcW w:w="4232" w:type="pct"/>
+            <w:tcBorders>
+              <w:top w:val="nil"/>
+              <w:left w:val="nil"/>
+              <w:bottom w:val="single" w:sz="8" w:space="0" w:color="CCCCCC"/>
+              <w:right w:val="single" w:sz="8" w:space="0" w:color="CCCCCC"/>
+            </w:tcBorders>
+            <w:shd w:val="clear" w:color="auto" w:fill="FFFFFF"/>
+            <w:tcMar>
+              <w:top w:w="100" w:type="dxa"/>
+              <w:left w:w="100" w:type="dxa"/>
+              <w:bottom w:w="100" w:type="dxa"/>
+              <w:right w:w="100" w:type="dxa"/>
+            </w:tcMar>
+            <w:vAlign w:val="center"/>
+            <w:hideMark/>
+          </w:tcPr>
+          <w:p>
+            <w:pPr>
+              <w:rPr>
+                <w:rFonts w:cstheme="minorHAnsi"/>
+                <w:color w:val="303030"/>
+              </w:rPr>
+            </w:pPr>
+            <w:r>
+              <w:rPr>
+                <w:rFonts w:cstheme="minorHAnsi"/>
+                <w:color w:val="000000"/>
+                <w:spacing w:val="-4"/>
+              </w:rPr>
+              <w:t>The process ID of the last background command.</w:t>
+            </w:r>
+          </w:p>
+        </w:tc>
+      </w:tr>
+      <w:tr>
+        <w:trPr>
+          <w:trHeight w:val="853"/>
+        </w:trPr>
+        <w:tc>
+          <w:tcPr>
+            <w:tcW w:w="768" w:type="pct"/>
+            <w:tcBorders>
+              <w:top w:val="nil"/>
+              <w:left w:val="single" w:sz="8" w:space="0" w:color="CCCCCC"/>
+              <w:bottom w:val="single" w:sz="8" w:space="0" w:color="CCCCCC"/>
+              <w:right w:val="single" w:sz="8" w:space="0" w:color="CCCCCC"/>
+            </w:tcBorders>
+            <w:shd w:val="clear" w:color="auto" w:fill="FFFFFF"/>
+            <w:tcMar>
+              <w:top w:w="100" w:type="dxa"/>
+              <w:left w:w="100" w:type="dxa"/>
+              <w:bottom w:w="100" w:type="dxa"/>
+              <w:right w:w="100" w:type="dxa"/>
+            </w:tcMar>
+            <w:vAlign w:val="center"/>
+            <w:hideMark/>
+          </w:tcPr>
+          <w:p>
+            <w:pPr>
+              <w:jc w:val="center"/>
+              <w:rPr>
+                <w:rFonts w:cstheme="minorHAnsi"/>
+                <w:color w:val="303030"/>
+              </w:rPr>
+            </w:pPr>
+            <w:r>
+              <w:rPr>
+                <w:rStyle w:val="Strong"/>
+                <w:rFonts w:cstheme="minorHAnsi"/>
+                <w:color w:val="000000"/>
+                <w:spacing w:val="-4"/>
+              </w:rPr>
+              <w:t>$_</w:t>
+            </w:r>
+          </w:p>
+        </w:tc>
+        <w:tc>
+          <w:tcPr>
+            <w:tcW w:w="4232" w:type="pct"/>
+            <w:tcBorders>
+              <w:top w:val="nil"/>
+              <w:left w:val="nil"/>
+              <w:bottom w:val="single" w:sz="8" w:space="0" w:color="CCCCCC"/>
+              <w:right w:val="single" w:sz="8" w:space="0" w:color="CCCCCC"/>
+            </w:tcBorders>
+            <w:shd w:val="clear" w:color="auto" w:fill="FFFFFF"/>
+            <w:tcMar>
+              <w:top w:w="100" w:type="dxa"/>
+              <w:left w:w="100" w:type="dxa"/>
+              <w:bottom w:w="100" w:type="dxa"/>
+              <w:right w:w="100" w:type="dxa"/>
+            </w:tcMar>
+            <w:vAlign w:val="center"/>
+            <w:hideMark/>
+          </w:tcPr>
+          <w:p>
+            <w:pPr>
+              <w:rPr>
+                <w:rFonts w:cstheme="minorHAnsi"/>
+                <w:color w:val="303030"/>
+              </w:rPr>
+            </w:pPr>
+            <w:r>
+              <w:rPr>
+                <w:rFonts w:cstheme="minorHAnsi"/>
+                <w:color w:val="000000"/>
+                <w:spacing w:val="-4"/>
+              </w:rPr>
+              <w:t>The last argument of the previous command.</w:t>
+            </w:r>
+          </w:p>
+        </w:tc>
+      </w:tr>
+    </w:tbl>
     <w:p>
       <w:pPr>
         <w:shd w:val="clear" w:color="auto" w:fill="FFFFFF"/>
@@ -10035,23 +10135,751 @@
     </w:p>
     <w:p>
       <w:pPr>
-        <w:shd w:val="clear" w:color="auto" w:fill="FFFFFF"/>
-        <w:spacing w:before="150" w:after="0" w:line="240" w:lineRule="auto"/>
-        <w:rPr>
-          <w:rFonts w:eastAsia="Times New Roman" w:cstheme="minorHAnsi"/>
+        <w:pStyle w:val="NoSpacing"/>
+        <w:rPr>
+          <w:rFonts w:cstheme="minorHAnsi"/>
           <w:b/>
           <w:bCs/>
-          <w:color w:val="000000"/>
           <w:u w:val="single"/>
-          <w:lang w:val="en-IN" w:eastAsia="en-IN"/>
-        </w:rPr>
-      </w:pPr>
+        </w:rPr>
+      </w:pPr>
+      <w:r>
+        <w:rPr>
+          <w:rFonts w:cstheme="minorHAnsi"/>
+          <w:b/>
+          <w:bCs/>
+          <w:u w:val="single"/>
+        </w:rPr>
+        <w:t xml:space="preserve">10 </w:t>
+      </w:r>
+      <w:proofErr w:type="spellStart"/>
+      <w:r>
+        <w:rPr>
+          <w:rFonts w:cstheme="minorHAnsi"/>
+          <w:b/>
+          <w:bCs/>
+          <w:u w:val="single"/>
+        </w:rPr>
+        <w:t>th</w:t>
+      </w:r>
+      <w:proofErr w:type="spellEnd"/>
+      <w:r>
+        <w:rPr>
+          <w:rFonts w:cstheme="minorHAnsi"/>
+          <w:b/>
+          <w:bCs/>
+          <w:u w:val="single"/>
+        </w:rPr>
+        <w:t xml:space="preserve"> class 30/05/2024</w:t>
+      </w:r>
+    </w:p>
+    <w:p>
+      <w:pPr>
+        <w:pStyle w:val="Heading3"/>
+        <w:shd w:val="clear" w:color="auto" w:fill="FFFFFF"/>
+        <w:spacing w:before="0"/>
+        <w:rPr>
+          <w:rFonts w:asciiTheme="minorHAnsi" w:hAnsiTheme="minorHAnsi" w:cstheme="minorHAnsi"/>
+          <w:sz w:val="22"/>
+          <w:szCs w:val="22"/>
+        </w:rPr>
+      </w:pPr>
+      <w:r>
+        <w:rPr>
+          <w:rStyle w:val="Strong"/>
+          <w:rFonts w:asciiTheme="minorHAnsi" w:hAnsiTheme="minorHAnsi" w:cstheme="minorHAnsi"/>
+          <w:b w:val="0"/>
+          <w:bCs w:val="0"/>
+          <w:color w:val="236FA1"/>
+          <w:sz w:val="22"/>
+          <w:szCs w:val="22"/>
+        </w:rPr>
+        <w:t>Integer Comparison (</w:t>
+      </w:r>
+      <w:r>
+        <w:rPr>
+          <w:rStyle w:val="Strong"/>
+          <w:rFonts w:asciiTheme="minorHAnsi" w:hAnsiTheme="minorHAnsi" w:cstheme="minorHAnsi"/>
+          <w:b w:val="0"/>
+          <w:bCs w:val="0"/>
+          <w:color w:val="000000"/>
+          <w:sz w:val="22"/>
+          <w:szCs w:val="22"/>
+        </w:rPr>
+        <w:t>int1 -operator int2</w:t>
+      </w:r>
+      <w:r>
+        <w:rPr>
+          <w:rStyle w:val="Strong"/>
+          <w:rFonts w:asciiTheme="minorHAnsi" w:hAnsiTheme="minorHAnsi" w:cstheme="minorHAnsi"/>
+          <w:b w:val="0"/>
+          <w:bCs w:val="0"/>
+          <w:color w:val="236FA1"/>
+          <w:sz w:val="22"/>
+          <w:szCs w:val="22"/>
+        </w:rPr>
+        <w:t>)</w:t>
+      </w:r>
+    </w:p>
+    <w:tbl>
+      <w:tblPr>
+        <w:tblW w:w="8822" w:type="dxa"/>
+        <w:shd w:val="clear" w:color="auto" w:fill="FFFFFF"/>
+        <w:tblCellMar>
+          <w:top w:w="15" w:type="dxa"/>
+          <w:left w:w="15" w:type="dxa"/>
+          <w:bottom w:w="15" w:type="dxa"/>
+          <w:right w:w="15" w:type="dxa"/>
+        </w:tblCellMar>
+        <w:tblLook w:val="04A0" w:firstRow="1" w:lastRow="0" w:firstColumn="1" w:lastColumn="0" w:noHBand="0" w:noVBand="1"/>
+      </w:tblPr>
+      <w:tblGrid>
+        <w:gridCol w:w="2101"/>
+        <w:gridCol w:w="6721"/>
+      </w:tblGrid>
+      <w:tr>
+        <w:trPr>
+          <w:trHeight w:val="825"/>
+        </w:trPr>
+        <w:tc>
+          <w:tcPr>
+            <w:tcW w:w="2098" w:type="dxa"/>
+            <w:tcBorders>
+              <w:top w:val="single" w:sz="2" w:space="0" w:color="auto"/>
+              <w:left w:val="single" w:sz="2" w:space="0" w:color="auto"/>
+              <w:bottom w:val="single" w:sz="6" w:space="0" w:color="auto"/>
+              <w:right w:val="single" w:sz="2" w:space="0" w:color="auto"/>
+            </w:tcBorders>
+            <w:shd w:val="clear" w:color="auto" w:fill="FFFFFF"/>
+            <w:vAlign w:val="center"/>
+            <w:hideMark/>
+          </w:tcPr>
+          <w:p>
+            <w:pPr>
+              <w:spacing w:after="0"/>
+              <w:jc w:val="center"/>
+              <w:rPr>
+                <w:rFonts w:cstheme="minorHAnsi"/>
+                <w:color w:val="212529"/>
+              </w:rPr>
+            </w:pPr>
+            <w:r>
+              <w:rPr>
+                <w:rStyle w:val="Strong"/>
+                <w:rFonts w:cstheme="minorHAnsi"/>
+                <w:color w:val="236FA1"/>
+              </w:rPr>
+              <w:t>    Operator</w:t>
+            </w:r>
+          </w:p>
+        </w:tc>
+        <w:tc>
+          <w:tcPr>
+            <w:tcW w:w="6712" w:type="dxa"/>
+            <w:tcBorders>
+              <w:top w:val="single" w:sz="2" w:space="0" w:color="auto"/>
+              <w:left w:val="single" w:sz="2" w:space="0" w:color="auto"/>
+              <w:bottom w:val="single" w:sz="6" w:space="0" w:color="auto"/>
+              <w:right w:val="single" w:sz="2" w:space="0" w:color="auto"/>
+            </w:tcBorders>
+            <w:shd w:val="clear" w:color="auto" w:fill="FFFFFF"/>
+            <w:vAlign w:val="center"/>
+            <w:hideMark/>
+          </w:tcPr>
+          <w:p>
+            <w:pPr>
+              <w:spacing w:after="0"/>
+              <w:jc w:val="center"/>
+              <w:rPr>
+                <w:rFonts w:cstheme="minorHAnsi"/>
+                <w:color w:val="212529"/>
+              </w:rPr>
+            </w:pPr>
+            <w:r>
+              <w:rPr>
+                <w:rStyle w:val="Strong"/>
+                <w:rFonts w:cstheme="minorHAnsi"/>
+                <w:color w:val="236FA1"/>
+              </w:rPr>
+              <w:t>                              Purpose</w:t>
+            </w:r>
+          </w:p>
+        </w:tc>
+      </w:tr>
+      <w:tr>
+        <w:trPr>
+          <w:trHeight w:val="833"/>
+        </w:trPr>
+        <w:tc>
+          <w:tcPr>
+            <w:tcW w:w="2098" w:type="dxa"/>
+            <w:tcBorders>
+              <w:bottom w:val="nil"/>
+            </w:tcBorders>
+            <w:shd w:val="clear" w:color="auto" w:fill="FFFFFF"/>
+            <w:vAlign w:val="center"/>
+            <w:hideMark/>
+          </w:tcPr>
+          <w:p>
+            <w:pPr>
+              <w:spacing w:after="0"/>
+              <w:jc w:val="center"/>
+              <w:rPr>
+                <w:rFonts w:cstheme="minorHAnsi"/>
+                <w:color w:val="212529"/>
+              </w:rPr>
+            </w:pPr>
+            <w:r>
+              <w:rPr>
+                <w:rStyle w:val="Strong"/>
+                <w:rFonts w:cstheme="minorHAnsi"/>
+                <w:color w:val="000000"/>
+              </w:rPr>
+              <w:t>-eq</w:t>
+            </w:r>
+          </w:p>
+        </w:tc>
+        <w:tc>
+          <w:tcPr>
+            <w:tcW w:w="6712" w:type="dxa"/>
+            <w:tcBorders>
+              <w:bottom w:val="nil"/>
+            </w:tcBorders>
+            <w:shd w:val="clear" w:color="auto" w:fill="FFFFFF"/>
+            <w:vAlign w:val="center"/>
+            <w:hideMark/>
+          </w:tcPr>
+          <w:p>
+            <w:pPr>
+              <w:spacing w:after="0"/>
+              <w:rPr>
+                <w:rFonts w:cstheme="minorHAnsi"/>
+                <w:color w:val="212529"/>
+              </w:rPr>
+            </w:pPr>
+            <w:r>
+              <w:rPr>
+                <w:rFonts w:cstheme="minorHAnsi"/>
+                <w:color w:val="000000"/>
+              </w:rPr>
+              <w:t>Integer equality</w:t>
+            </w:r>
+          </w:p>
+        </w:tc>
+      </w:tr>
+      <w:tr>
+        <w:trPr>
+          <w:trHeight w:val="833"/>
+        </w:trPr>
+        <w:tc>
+          <w:tcPr>
+            <w:tcW w:w="2098" w:type="dxa"/>
+            <w:tcBorders>
+              <w:bottom w:val="nil"/>
+            </w:tcBorders>
+            <w:shd w:val="clear" w:color="auto" w:fill="FFFFFF"/>
+            <w:vAlign w:val="center"/>
+            <w:hideMark/>
+          </w:tcPr>
+          <w:p>
+            <w:pPr>
+              <w:spacing w:after="0"/>
+              <w:jc w:val="center"/>
+              <w:rPr>
+                <w:rFonts w:cstheme="minorHAnsi"/>
+                <w:color w:val="212529"/>
+              </w:rPr>
+            </w:pPr>
+            <w:r>
+              <w:rPr>
+                <w:rStyle w:val="Strong"/>
+                <w:rFonts w:cstheme="minorHAnsi"/>
+                <w:color w:val="000000"/>
+              </w:rPr>
+              <w:t>-ne</w:t>
+            </w:r>
+          </w:p>
+        </w:tc>
+        <w:tc>
+          <w:tcPr>
+            <w:tcW w:w="6712" w:type="dxa"/>
+            <w:tcBorders>
+              <w:bottom w:val="nil"/>
+            </w:tcBorders>
+            <w:shd w:val="clear" w:color="auto" w:fill="FFFFFF"/>
+            <w:vAlign w:val="center"/>
+            <w:hideMark/>
+          </w:tcPr>
+          <w:p>
+            <w:pPr>
+              <w:spacing w:after="0"/>
+              <w:rPr>
+                <w:rFonts w:cstheme="minorHAnsi"/>
+                <w:color w:val="212529"/>
+              </w:rPr>
+            </w:pPr>
+            <w:r>
+              <w:rPr>
+                <w:rFonts w:cstheme="minorHAnsi"/>
+                <w:color w:val="000000"/>
+              </w:rPr>
+              <w:t>Integer inequality</w:t>
+            </w:r>
+          </w:p>
+        </w:tc>
+      </w:tr>
+      <w:tr>
+        <w:trPr>
+          <w:trHeight w:val="833"/>
+        </w:trPr>
+        <w:tc>
+          <w:tcPr>
+            <w:tcW w:w="2098" w:type="dxa"/>
+            <w:tcBorders>
+              <w:bottom w:val="nil"/>
+            </w:tcBorders>
+            <w:shd w:val="clear" w:color="auto" w:fill="FFFFFF"/>
+            <w:vAlign w:val="center"/>
+            <w:hideMark/>
+          </w:tcPr>
+          <w:p>
+            <w:pPr>
+              <w:spacing w:after="0"/>
+              <w:jc w:val="center"/>
+              <w:rPr>
+                <w:rFonts w:cstheme="minorHAnsi"/>
+                <w:color w:val="212529"/>
+              </w:rPr>
+            </w:pPr>
+            <w:r>
+              <w:rPr>
+                <w:rStyle w:val="Strong"/>
+                <w:rFonts w:cstheme="minorHAnsi"/>
+                <w:color w:val="000000"/>
+              </w:rPr>
+              <w:t>-</w:t>
+            </w:r>
+            <w:proofErr w:type="spellStart"/>
+            <w:r>
+              <w:rPr>
+                <w:rStyle w:val="Strong"/>
+                <w:rFonts w:cstheme="minorHAnsi"/>
+                <w:color w:val="000000"/>
+              </w:rPr>
+              <w:t>lt</w:t>
+            </w:r>
+            <w:proofErr w:type="spellEnd"/>
+          </w:p>
+        </w:tc>
+        <w:tc>
+          <w:tcPr>
+            <w:tcW w:w="6712" w:type="dxa"/>
+            <w:tcBorders>
+              <w:bottom w:val="nil"/>
+            </w:tcBorders>
+            <w:shd w:val="clear" w:color="auto" w:fill="FFFFFF"/>
+            <w:vAlign w:val="center"/>
+            <w:hideMark/>
+          </w:tcPr>
+          <w:p>
+            <w:pPr>
+              <w:spacing w:after="0"/>
+              <w:rPr>
+                <w:rFonts w:cstheme="minorHAnsi"/>
+                <w:color w:val="212529"/>
+              </w:rPr>
+            </w:pPr>
+            <w:r>
+              <w:rPr>
+                <w:rFonts w:cstheme="minorHAnsi"/>
+                <w:color w:val="000000"/>
+              </w:rPr>
+              <w:t>Integer less than</w:t>
+            </w:r>
+          </w:p>
+        </w:tc>
+      </w:tr>
+      <w:tr>
+        <w:trPr>
+          <w:trHeight w:val="833"/>
+        </w:trPr>
+        <w:tc>
+          <w:tcPr>
+            <w:tcW w:w="2098" w:type="dxa"/>
+            <w:tcBorders>
+              <w:bottom w:val="nil"/>
+            </w:tcBorders>
+            <w:shd w:val="clear" w:color="auto" w:fill="FFFFFF"/>
+            <w:vAlign w:val="center"/>
+            <w:hideMark/>
+          </w:tcPr>
+          <w:p>
+            <w:pPr>
+              <w:spacing w:after="0"/>
+              <w:jc w:val="center"/>
+              <w:rPr>
+                <w:rFonts w:cstheme="minorHAnsi"/>
+                <w:color w:val="212529"/>
+              </w:rPr>
+            </w:pPr>
+            <w:r>
+              <w:rPr>
+                <w:rStyle w:val="Strong"/>
+                <w:rFonts w:cstheme="minorHAnsi"/>
+                <w:color w:val="000000"/>
+              </w:rPr>
+              <w:t>-le</w:t>
+            </w:r>
+          </w:p>
+        </w:tc>
+        <w:tc>
+          <w:tcPr>
+            <w:tcW w:w="6712" w:type="dxa"/>
+            <w:tcBorders>
+              <w:bottom w:val="nil"/>
+            </w:tcBorders>
+            <w:shd w:val="clear" w:color="auto" w:fill="FFFFFF"/>
+            <w:vAlign w:val="center"/>
+            <w:hideMark/>
+          </w:tcPr>
+          <w:p>
+            <w:pPr>
+              <w:spacing w:after="0"/>
+              <w:rPr>
+                <w:rFonts w:cstheme="minorHAnsi"/>
+                <w:color w:val="212529"/>
+              </w:rPr>
+            </w:pPr>
+            <w:r>
+              <w:rPr>
+                <w:rFonts w:cstheme="minorHAnsi"/>
+                <w:color w:val="000000"/>
+              </w:rPr>
+              <w:t>Integer less than or equal to</w:t>
+            </w:r>
+          </w:p>
+        </w:tc>
+      </w:tr>
+      <w:tr>
+        <w:trPr>
+          <w:trHeight w:val="833"/>
+        </w:trPr>
+        <w:tc>
+          <w:tcPr>
+            <w:tcW w:w="2098" w:type="dxa"/>
+            <w:tcBorders>
+              <w:bottom w:val="nil"/>
+            </w:tcBorders>
+            <w:shd w:val="clear" w:color="auto" w:fill="FFFFFF"/>
+            <w:vAlign w:val="center"/>
+            <w:hideMark/>
+          </w:tcPr>
+          <w:p>
+            <w:pPr>
+              <w:spacing w:after="0"/>
+              <w:jc w:val="center"/>
+              <w:rPr>
+                <w:rFonts w:cstheme="minorHAnsi"/>
+                <w:color w:val="212529"/>
+              </w:rPr>
+            </w:pPr>
+            <w:r>
+              <w:rPr>
+                <w:rStyle w:val="Strong"/>
+                <w:rFonts w:cstheme="minorHAnsi"/>
+                <w:color w:val="000000"/>
+              </w:rPr>
+              <w:t>-</w:t>
+            </w:r>
+            <w:proofErr w:type="spellStart"/>
+            <w:r>
+              <w:rPr>
+                <w:rStyle w:val="Strong"/>
+                <w:rFonts w:cstheme="minorHAnsi"/>
+                <w:color w:val="000000"/>
+              </w:rPr>
+              <w:t>gt</w:t>
+            </w:r>
+            <w:proofErr w:type="spellEnd"/>
+          </w:p>
+        </w:tc>
+        <w:tc>
+          <w:tcPr>
+            <w:tcW w:w="6712" w:type="dxa"/>
+            <w:tcBorders>
+              <w:bottom w:val="nil"/>
+            </w:tcBorders>
+            <w:shd w:val="clear" w:color="auto" w:fill="FFFFFF"/>
+            <w:vAlign w:val="center"/>
+            <w:hideMark/>
+          </w:tcPr>
+          <w:p>
+            <w:pPr>
+              <w:spacing w:after="0"/>
+              <w:rPr>
+                <w:rFonts w:cstheme="minorHAnsi"/>
+                <w:color w:val="212529"/>
+              </w:rPr>
+            </w:pPr>
+            <w:r>
+              <w:rPr>
+                <w:rFonts w:cstheme="minorHAnsi"/>
+                <w:color w:val="000000"/>
+              </w:rPr>
+              <w:t>Integer greater than</w:t>
+            </w:r>
+          </w:p>
+        </w:tc>
+      </w:tr>
+      <w:tr>
+        <w:trPr>
+          <w:trHeight w:val="833"/>
+        </w:trPr>
+        <w:tc>
+          <w:tcPr>
+            <w:tcW w:w="2098" w:type="dxa"/>
+            <w:tcBorders>
+              <w:bottom w:val="nil"/>
+            </w:tcBorders>
+            <w:shd w:val="clear" w:color="auto" w:fill="FFFFFF"/>
+            <w:vAlign w:val="center"/>
+            <w:hideMark/>
+          </w:tcPr>
+          <w:p>
+            <w:pPr>
+              <w:spacing w:after="0"/>
+              <w:jc w:val="center"/>
+              <w:rPr>
+                <w:rFonts w:cstheme="minorHAnsi"/>
+                <w:color w:val="212529"/>
+              </w:rPr>
+            </w:pPr>
+            <w:r>
+              <w:rPr>
+                <w:rStyle w:val="Strong"/>
+                <w:rFonts w:cstheme="minorHAnsi"/>
+                <w:color w:val="000000"/>
+              </w:rPr>
+              <w:t>-</w:t>
+            </w:r>
+            <w:proofErr w:type="spellStart"/>
+            <w:r>
+              <w:rPr>
+                <w:rStyle w:val="Strong"/>
+                <w:rFonts w:cstheme="minorHAnsi"/>
+                <w:color w:val="000000"/>
+              </w:rPr>
+              <w:t>ge</w:t>
+            </w:r>
+            <w:proofErr w:type="spellEnd"/>
+          </w:p>
+        </w:tc>
+        <w:tc>
+          <w:tcPr>
+            <w:tcW w:w="6712" w:type="dxa"/>
+            <w:tcBorders>
+              <w:bottom w:val="nil"/>
+            </w:tcBorders>
+            <w:shd w:val="clear" w:color="auto" w:fill="FFFFFF"/>
+            <w:vAlign w:val="center"/>
+            <w:hideMark/>
+          </w:tcPr>
+          <w:p>
+            <w:pPr>
+              <w:spacing w:after="0"/>
+              <w:rPr>
+                <w:rFonts w:cstheme="minorHAnsi"/>
+                <w:color w:val="212529"/>
+              </w:rPr>
+            </w:pPr>
+            <w:r>
+              <w:rPr>
+                <w:rFonts w:cstheme="minorHAnsi"/>
+                <w:color w:val="000000"/>
+              </w:rPr>
+              <w:t>Integer greater than or equal to</w:t>
+            </w:r>
+          </w:p>
+        </w:tc>
+      </w:tr>
+    </w:tbl>
+    <w:p>
+      <w:pPr>
+        <w:pStyle w:val="NormalWeb"/>
+        <w:shd w:val="clear" w:color="auto" w:fill="FFFFFF"/>
+        <w:spacing w:before="0" w:beforeAutospacing="0" w:after="450" w:afterAutospacing="0"/>
+        <w:rPr>
+          <w:rFonts w:asciiTheme="minorHAnsi" w:hAnsiTheme="minorHAnsi" w:cstheme="minorHAnsi"/>
+          <w:color w:val="303030"/>
+          <w:sz w:val="22"/>
+          <w:szCs w:val="22"/>
+        </w:rPr>
+      </w:pPr>
+      <w:r>
+        <w:rPr>
+          <w:rFonts w:asciiTheme="minorHAnsi" w:hAnsiTheme="minorHAnsi" w:cstheme="minorHAnsi"/>
+          <w:b/>
+          <w:bCs/>
+          <w:color w:val="236FA1"/>
+          <w:sz w:val="22"/>
+          <w:szCs w:val="22"/>
+        </w:rPr>
+        <w:br/>
+      </w:r>
+      <w:r>
+        <w:rPr>
+          <w:rStyle w:val="Strong"/>
+          <w:rFonts w:asciiTheme="minorHAnsi" w:hAnsiTheme="minorHAnsi" w:cstheme="minorHAnsi"/>
+          <w:color w:val="236FA1"/>
+          <w:sz w:val="22"/>
+          <w:szCs w:val="22"/>
+        </w:rPr>
+        <w:t>If Condition Single Brackets [ ] vs Double Brackets [[ ]]</w:t>
+      </w:r>
+    </w:p>
+    <w:p>
+      <w:pPr>
+        <w:numPr>
+          <w:ilvl w:val="0"/>
+          <w:numId w:val="24"/>
+        </w:numPr>
+        <w:shd w:val="clear" w:color="auto" w:fill="FFFFFF"/>
+        <w:spacing w:before="150" w:after="150" w:line="240" w:lineRule="auto"/>
+        <w:rPr>
+          <w:rFonts w:cstheme="minorHAnsi"/>
+          <w:color w:val="000000"/>
+        </w:rPr>
+      </w:pPr>
+      <w:r>
+        <w:rPr>
+          <w:rFonts w:cstheme="minorHAnsi"/>
+          <w:color w:val="000000"/>
+        </w:rPr>
+        <w:t>The single brackets </w:t>
+      </w:r>
+      <w:r>
+        <w:rPr>
+          <w:rStyle w:val="HTMLCode"/>
+          <w:rFonts w:asciiTheme="minorHAnsi" w:eastAsiaTheme="minorHAnsi" w:hAnsiTheme="minorHAnsi" w:cstheme="minorHAnsi"/>
+          <w:color w:val="000000"/>
+          <w:sz w:val="22"/>
+          <w:szCs w:val="22"/>
+        </w:rPr>
+        <w:t>[ ]</w:t>
+      </w:r>
+      <w:r>
+        <w:rPr>
+          <w:rFonts w:cstheme="minorHAnsi"/>
+          <w:color w:val="000000"/>
+        </w:rPr>
+        <w:t> are a symbolic link to the </w:t>
+      </w:r>
+      <w:r>
+        <w:rPr>
+          <w:rStyle w:val="HTMLCode"/>
+          <w:rFonts w:asciiTheme="minorHAnsi" w:eastAsiaTheme="minorHAnsi" w:hAnsiTheme="minorHAnsi" w:cstheme="minorHAnsi"/>
+          <w:color w:val="000000"/>
+          <w:sz w:val="22"/>
+          <w:szCs w:val="22"/>
+        </w:rPr>
+        <w:t>test</w:t>
+      </w:r>
+      <w:r>
+        <w:rPr>
+          <w:rFonts w:cstheme="minorHAnsi"/>
+          <w:color w:val="000000"/>
+        </w:rPr>
+        <w:t> command, which is a built-in command in most Unix-like operating systems including Bash.</w:t>
+      </w:r>
+    </w:p>
+    <w:p>
+      <w:pPr>
+        <w:numPr>
+          <w:ilvl w:val="0"/>
+          <w:numId w:val="24"/>
+        </w:numPr>
+        <w:shd w:val="clear" w:color="auto" w:fill="FFFFFF"/>
+        <w:spacing w:before="150" w:after="150" w:line="240" w:lineRule="auto"/>
+        <w:rPr>
+          <w:rFonts w:cstheme="minorHAnsi"/>
+          <w:color w:val="000000"/>
+        </w:rPr>
+      </w:pPr>
+      <w:r>
+        <w:rPr>
+          <w:rFonts w:cstheme="minorHAnsi"/>
+          <w:color w:val="000000"/>
+        </w:rPr>
+        <w:t>Single brackets have fewer features compared to double brackets.</w:t>
+      </w:r>
+    </w:p>
+    <w:p>
+      <w:pPr>
+        <w:numPr>
+          <w:ilvl w:val="0"/>
+          <w:numId w:val="24"/>
+        </w:numPr>
+        <w:shd w:val="clear" w:color="auto" w:fill="FFFFFF"/>
+        <w:spacing w:before="150" w:after="150" w:line="240" w:lineRule="auto"/>
+        <w:rPr>
+          <w:rFonts w:cstheme="minorHAnsi"/>
+          <w:color w:val="000000"/>
+        </w:rPr>
+      </w:pPr>
+      <w:r>
+        <w:rPr>
+          <w:rFonts w:cstheme="minorHAnsi"/>
+          <w:color w:val="000000"/>
+        </w:rPr>
+        <w:t>Single brackets are more portable across different shells, while </w:t>
+      </w:r>
+      <w:r>
+        <w:rPr>
+          <w:rStyle w:val="HTMLCode"/>
+          <w:rFonts w:asciiTheme="minorHAnsi" w:eastAsiaTheme="minorHAnsi" w:hAnsiTheme="minorHAnsi" w:cstheme="minorHAnsi"/>
+          <w:color w:val="000000"/>
+          <w:sz w:val="22"/>
+          <w:szCs w:val="22"/>
+        </w:rPr>
+        <w:t>[[ ]]</w:t>
+      </w:r>
+      <w:r>
+        <w:rPr>
+          <w:rFonts w:cstheme="minorHAnsi"/>
+          <w:color w:val="000000"/>
+        </w:rPr>
+        <w:t> is a Bash-specific construct.</w:t>
+      </w:r>
+    </w:p>
+    <w:p>
+      <w:pPr>
+        <w:numPr>
+          <w:ilvl w:val="0"/>
+          <w:numId w:val="24"/>
+        </w:numPr>
+        <w:shd w:val="clear" w:color="auto" w:fill="FFFFFF"/>
+        <w:spacing w:before="150" w:after="150" w:line="240" w:lineRule="auto"/>
+        <w:rPr>
+          <w:rFonts w:cstheme="minorHAnsi"/>
+          <w:color w:val="000000"/>
+        </w:rPr>
+      </w:pPr>
+      <w:r>
+        <w:rPr>
+          <w:rFonts w:cstheme="minorHAnsi"/>
+          <w:color w:val="000000"/>
+        </w:rPr>
+        <w:t>It’s possible to use the comparison operators with the double brackets in newer versions of BASH-like (&gt;, &lt;, &gt;=, &lt;=, !=) with integers also.</w:t>
+      </w:r>
     </w:p>
     <w:p>
       <w:pPr>
         <w:pStyle w:val="NoSpacing"/>
         <w:rPr>
           <w:rFonts w:cstheme="minorHAnsi"/>
+          <w:b/>
+          <w:bCs/>
+          <w:u w:val="single"/>
         </w:rPr>
       </w:pPr>
     </w:p>
@@ -11969,6 +12797,155 @@
     </w:lvl>
   </w:abstractNum>
   <w:abstractNum w:abstractNumId="13" w15:restartNumberingAfterBreak="0">
+    <w:nsid w:val="5D445681"/>
+    <w:multiLevelType w:val="multilevel"/>
+    <w:tmpl w:val="966C4A40"/>
+    <w:lvl w:ilvl="0">
+      <w:start w:val="1"/>
+      <w:numFmt w:val="bullet"/>
+      <w:lvlText w:val=""/>
+      <w:lvlJc w:val="left"/>
+      <w:pPr>
+        <w:tabs>
+          <w:tab w:val="num" w:pos="720"/>
+        </w:tabs>
+        <w:ind w:left="720" w:hanging="360"/>
+      </w:pPr>
+      <w:rPr>
+        <w:rFonts w:ascii="Symbol" w:hAnsi="Symbol" w:hint="default"/>
+        <w:sz w:val="20"/>
+      </w:rPr>
+    </w:lvl>
+    <w:lvl w:ilvl="1" w:tentative="1">
+      <w:start w:val="1"/>
+      <w:numFmt w:val="bullet"/>
+      <w:lvlText w:val=""/>
+      <w:lvlJc w:val="left"/>
+      <w:pPr>
+        <w:tabs>
+          <w:tab w:val="num" w:pos="1440"/>
+        </w:tabs>
+        <w:ind w:left="1440" w:hanging="360"/>
+      </w:pPr>
+      <w:rPr>
+        <w:rFonts w:ascii="Symbol" w:hAnsi="Symbol" w:hint="default"/>
+        <w:sz w:val="20"/>
+      </w:rPr>
+    </w:lvl>
+    <w:lvl w:ilvl="2" w:tentative="1">
+      <w:start w:val="1"/>
+      <w:numFmt w:val="bullet"/>
+      <w:lvlText w:val=""/>
+      <w:lvlJc w:val="left"/>
+      <w:pPr>
+        <w:tabs>
+          <w:tab w:val="num" w:pos="2160"/>
+        </w:tabs>
+        <w:ind w:left="2160" w:hanging="360"/>
+      </w:pPr>
+      <w:rPr>
+        <w:rFonts w:ascii="Symbol" w:hAnsi="Symbol" w:hint="default"/>
+        <w:sz w:val="20"/>
+      </w:rPr>
+    </w:lvl>
+    <w:lvl w:ilvl="3" w:tentative="1">
+      <w:start w:val="1"/>
+      <w:numFmt w:val="bullet"/>
+      <w:lvlText w:val=""/>
+      <w:lvlJc w:val="left"/>
+      <w:pPr>
+        <w:tabs>
+          <w:tab w:val="num" w:pos="2880"/>
+        </w:tabs>
+        <w:ind w:left="2880" w:hanging="360"/>
+      </w:pPr>
+      <w:rPr>
+        <w:rFonts w:ascii="Symbol" w:hAnsi="Symbol" w:hint="default"/>
+        <w:sz w:val="20"/>
+      </w:rPr>
+    </w:lvl>
+    <w:lvl w:ilvl="4" w:tentative="1">
+      <w:start w:val="1"/>
+      <w:numFmt w:val="bullet"/>
+      <w:lvlText w:val=""/>
+      <w:lvlJc w:val="left"/>
+      <w:pPr>
+        <w:tabs>
+          <w:tab w:val="num" w:pos="3600"/>
+        </w:tabs>
+        <w:ind w:left="3600" w:hanging="360"/>
+      </w:pPr>
+      <w:rPr>
+        <w:rFonts w:ascii="Symbol" w:hAnsi="Symbol" w:hint="default"/>
+        <w:sz w:val="20"/>
+      </w:rPr>
+    </w:lvl>
+    <w:lvl w:ilvl="5" w:tentative="1">
+      <w:start w:val="1"/>
+      <w:numFmt w:val="bullet"/>
+      <w:lvlText w:val=""/>
+      <w:lvlJc w:val="left"/>
+      <w:pPr>
+        <w:tabs>
+          <w:tab w:val="num" w:pos="4320"/>
+        </w:tabs>
+        <w:ind w:left="4320" w:hanging="360"/>
+      </w:pPr>
+      <w:rPr>
+        <w:rFonts w:ascii="Symbol" w:hAnsi="Symbol" w:hint="default"/>
+        <w:sz w:val="20"/>
+      </w:rPr>
+    </w:lvl>
+    <w:lvl w:ilvl="6" w:tentative="1">
+      <w:start w:val="1"/>
+      <w:numFmt w:val="bullet"/>
+      <w:lvlText w:val=""/>
+      <w:lvlJc w:val="left"/>
+      <w:pPr>
+        <w:tabs>
+          <w:tab w:val="num" w:pos="5040"/>
+        </w:tabs>
+        <w:ind w:left="5040" w:hanging="360"/>
+      </w:pPr>
+      <w:rPr>
+        <w:rFonts w:ascii="Symbol" w:hAnsi="Symbol" w:hint="default"/>
+        <w:sz w:val="20"/>
+      </w:rPr>
+    </w:lvl>
+    <w:lvl w:ilvl="7" w:tentative="1">
+      <w:start w:val="1"/>
+      <w:numFmt w:val="bullet"/>
+      <w:lvlText w:val=""/>
+      <w:lvlJc w:val="left"/>
+      <w:pPr>
+        <w:tabs>
+          <w:tab w:val="num" w:pos="5760"/>
+        </w:tabs>
+        <w:ind w:left="5760" w:hanging="360"/>
+      </w:pPr>
+      <w:rPr>
+        <w:rFonts w:ascii="Symbol" w:hAnsi="Symbol" w:hint="default"/>
+        <w:sz w:val="20"/>
+      </w:rPr>
+    </w:lvl>
+    <w:lvl w:ilvl="8" w:tentative="1">
+      <w:start w:val="1"/>
+      <w:numFmt w:val="bullet"/>
+      <w:lvlText w:val=""/>
+      <w:lvlJc w:val="left"/>
+      <w:pPr>
+        <w:tabs>
+          <w:tab w:val="num" w:pos="6480"/>
+        </w:tabs>
+        <w:ind w:left="6480" w:hanging="360"/>
+      </w:pPr>
+      <w:rPr>
+        <w:rFonts w:ascii="Symbol" w:hAnsi="Symbol" w:hint="default"/>
+        <w:sz w:val="20"/>
+      </w:rPr>
+    </w:lvl>
+  </w:abstractNum>
+  <w:abstractNum w:abstractNumId="14" w15:restartNumberingAfterBreak="0">
     <w:nsid w:val="5EDD13D6"/>
     <w:multiLevelType w:val="multilevel"/>
     <w:tmpl w:val="76F07A94"/>
@@ -12117,7 +13094,7 @@
       </w:rPr>
     </w:lvl>
   </w:abstractNum>
-  <w:abstractNum w:abstractNumId="14" w15:restartNumberingAfterBreak="0">
+  <w:abstractNum w:abstractNumId="15" w15:restartNumberingAfterBreak="0">
     <w:nsid w:val="5F8C4F8A"/>
     <w:multiLevelType w:val="multilevel"/>
     <w:tmpl w:val="289EA3B8"/>
@@ -12266,7 +13243,7 @@
       </w:rPr>
     </w:lvl>
   </w:abstractNum>
-  <w:abstractNum w:abstractNumId="15" w15:restartNumberingAfterBreak="0">
+  <w:abstractNum w:abstractNumId="16" w15:restartNumberingAfterBreak="0">
     <w:nsid w:val="607F2E7C"/>
     <w:multiLevelType w:val="multilevel"/>
     <w:tmpl w:val="F2FA04E2"/>
@@ -12415,7 +13392,7 @@
       </w:rPr>
     </w:lvl>
   </w:abstractNum>
-  <w:abstractNum w:abstractNumId="16" w15:restartNumberingAfterBreak="0">
+  <w:abstractNum w:abstractNumId="17" w15:restartNumberingAfterBreak="0">
     <w:nsid w:val="6B544AEB"/>
     <w:multiLevelType w:val="multilevel"/>
     <w:tmpl w:val="966AF9F8"/>
@@ -12564,7 +13541,7 @@
       </w:rPr>
     </w:lvl>
   </w:abstractNum>
-  <w:abstractNum w:abstractNumId="17" w15:restartNumberingAfterBreak="0">
+  <w:abstractNum w:abstractNumId="18" w15:restartNumberingAfterBreak="0">
     <w:nsid w:val="6EF91C99"/>
     <w:multiLevelType w:val="multilevel"/>
     <w:tmpl w:val="AC2A3522"/>
@@ -12713,7 +13690,7 @@
       </w:rPr>
     </w:lvl>
   </w:abstractNum>
-  <w:abstractNum w:abstractNumId="18" w15:restartNumberingAfterBreak="0">
+  <w:abstractNum w:abstractNumId="19" w15:restartNumberingAfterBreak="0">
     <w:nsid w:val="6F1C498E"/>
     <w:multiLevelType w:val="multilevel"/>
     <w:tmpl w:val="FBBC0CA4"/>
@@ -12862,7 +13839,7 @@
       </w:rPr>
     </w:lvl>
   </w:abstractNum>
-  <w:abstractNum w:abstractNumId="19" w15:restartNumberingAfterBreak="0">
+  <w:abstractNum w:abstractNumId="20" w15:restartNumberingAfterBreak="0">
     <w:nsid w:val="73E909A6"/>
     <w:multiLevelType w:val="multilevel"/>
     <w:tmpl w:val="B5B8E90C"/>
@@ -13011,7 +13988,7 @@
       </w:rPr>
     </w:lvl>
   </w:abstractNum>
-  <w:abstractNum w:abstractNumId="20" w15:restartNumberingAfterBreak="0">
+  <w:abstractNum w:abstractNumId="21" w15:restartNumberingAfterBreak="0">
     <w:nsid w:val="74652A10"/>
     <w:multiLevelType w:val="multilevel"/>
     <w:tmpl w:val="BA26EB94"/>
@@ -13160,7 +14137,7 @@
       </w:rPr>
     </w:lvl>
   </w:abstractNum>
-  <w:abstractNum w:abstractNumId="21" w15:restartNumberingAfterBreak="0">
+  <w:abstractNum w:abstractNumId="22" w15:restartNumberingAfterBreak="0">
     <w:nsid w:val="76B97B4D"/>
     <w:multiLevelType w:val="multilevel"/>
     <w:tmpl w:val="F9C0EE90"/>
@@ -13309,7 +14286,7 @@
       </w:rPr>
     </w:lvl>
   </w:abstractNum>
-  <w:abstractNum w:abstractNumId="22" w15:restartNumberingAfterBreak="0">
+  <w:abstractNum w:abstractNumId="23" w15:restartNumberingAfterBreak="0">
     <w:nsid w:val="7BFC414C"/>
     <w:multiLevelType w:val="multilevel"/>
     <w:tmpl w:val="83F00E76"/>
@@ -13462,25 +14439,25 @@
     <w:abstractNumId w:val="2"/>
   </w:num>
   <w:num w:numId="2" w16cid:durableId="761222752">
-    <w:abstractNumId w:val="22"/>
+    <w:abstractNumId w:val="23"/>
   </w:num>
   <w:num w:numId="3" w16cid:durableId="1490361690">
     <w:abstractNumId w:val="1"/>
   </w:num>
   <w:num w:numId="4" w16cid:durableId="1099564489">
-    <w:abstractNumId w:val="16"/>
+    <w:abstractNumId w:val="17"/>
   </w:num>
   <w:num w:numId="5" w16cid:durableId="828129528">
     <w:abstractNumId w:val="3"/>
   </w:num>
   <w:num w:numId="6" w16cid:durableId="1826971477">
-    <w:abstractNumId w:val="14"/>
+    <w:abstractNumId w:val="15"/>
   </w:num>
   <w:num w:numId="7" w16cid:durableId="1540968925">
     <w:abstractNumId w:val="6"/>
   </w:num>
   <w:num w:numId="8" w16cid:durableId="1507675981">
-    <w:abstractNumId w:val="21"/>
+    <w:abstractNumId w:val="22"/>
   </w:num>
   <w:num w:numId="9" w16cid:durableId="1187326026">
     <w:abstractNumId w:val="11"/>
@@ -13489,22 +14466,22 @@
     <w:abstractNumId w:val="9"/>
   </w:num>
   <w:num w:numId="11" w16cid:durableId="92944328">
-    <w:abstractNumId w:val="19"/>
+    <w:abstractNumId w:val="20"/>
   </w:num>
   <w:num w:numId="12" w16cid:durableId="683553210">
-    <w:abstractNumId w:val="13"/>
+    <w:abstractNumId w:val="14"/>
   </w:num>
   <w:num w:numId="13" w16cid:durableId="1442871600">
     <w:abstractNumId w:val="8"/>
   </w:num>
   <w:num w:numId="14" w16cid:durableId="1173691742">
-    <w:abstractNumId w:val="15"/>
+    <w:abstractNumId w:val="16"/>
   </w:num>
   <w:num w:numId="15" w16cid:durableId="1954167110">
     <w:abstractNumId w:val="5"/>
   </w:num>
   <w:num w:numId="16" w16cid:durableId="534276729">
-    <w:abstractNumId w:val="20"/>
+    <w:abstractNumId w:val="21"/>
   </w:num>
   <w:num w:numId="17" w16cid:durableId="1765415882">
     <w:abstractNumId w:val="7"/>
@@ -13513,19 +14490,22 @@
     <w:abstractNumId w:val="10"/>
   </w:num>
   <w:num w:numId="19" w16cid:durableId="1789155426">
-    <w:abstractNumId w:val="17"/>
+    <w:abstractNumId w:val="18"/>
   </w:num>
   <w:num w:numId="20" w16cid:durableId="685638216">
     <w:abstractNumId w:val="12"/>
   </w:num>
   <w:num w:numId="21" w16cid:durableId="606355353">
-    <w:abstractNumId w:val="18"/>
+    <w:abstractNumId w:val="19"/>
   </w:num>
   <w:num w:numId="22" w16cid:durableId="2014723272">
     <w:abstractNumId w:val="4"/>
   </w:num>
   <w:num w:numId="23" w16cid:durableId="1015496764">
     <w:abstractNumId w:val="0"/>
+  </w:num>
+  <w:num w:numId="24" w16cid:durableId="2087335571">
+    <w:abstractNumId w:val="13"/>
   </w:num>
 </w:numbering>
 </file>

</xml_diff>